<commit_message>
Creation of GDD based on Process Mapping Elements
</commit_message>
<xml_diff>
--- a/Documents/ProModGD_Help_PtBr.docx
+++ b/Documents/ProModGD_Help_PtBr.docx
@@ -121,6 +121,13 @@
     </w:p>
     <w:sdt>
       <w:sdtPr>
+        <w:rPr>
+          <w:rFonts w:asciiTheme="minorHAnsi" w:eastAsiaTheme="minorHAnsi" w:hAnsiTheme="minorHAnsi" w:cstheme="minorBidi"/>
+          <w:color w:val="auto"/>
+          <w:sz w:val="22"/>
+          <w:szCs w:val="22"/>
+          <w:lang w:eastAsia="en-US"/>
+        </w:rPr>
         <w:id w:val="-1483767767"/>
         <w:docPartObj>
           <w:docPartGallery w:val="Table of Contents"/>
@@ -129,13 +136,8 @@
       </w:sdtPr>
       <w:sdtEndPr>
         <w:rPr>
-          <w:rFonts w:asciiTheme="minorHAnsi" w:eastAsiaTheme="minorHAnsi" w:hAnsiTheme="minorHAnsi" w:cstheme="minorBidi"/>
           <w:b/>
           <w:bCs/>
-          <w:color w:val="auto"/>
-          <w:sz w:val="22"/>
-          <w:szCs w:val="22"/>
-          <w:lang w:eastAsia="en-US"/>
         </w:rPr>
       </w:sdtEndPr>
       <w:sdtContent>
@@ -171,7 +173,7 @@
           <w:r>
             <w:fldChar w:fldCharType="separate"/>
           </w:r>
-          <w:hyperlink w:anchor="_Toc509411987" w:history="1">
+          <w:hyperlink w:anchor="_Toc509491309" w:history="1">
             <w:r>
               <w:rPr>
                 <w:rStyle w:val="Hyperlink"/>
@@ -212,7 +214,7 @@
                 <w:noProof/>
                 <w:webHidden/>
               </w:rPr>
-              <w:instrText xml:space="preserve"> PAGEREF _Toc509411987 \h </w:instrText>
+              <w:instrText xml:space="preserve"> PAGEREF _Toc509491309 \h </w:instrText>
             </w:r>
             <w:r>
               <w:rPr>
@@ -255,7 +257,7 @@
               <w:noProof/>
             </w:rPr>
           </w:pPr>
-          <w:hyperlink w:anchor="_Toc509411988" w:history="1">
+          <w:hyperlink w:anchor="_Toc509491310" w:history="1">
             <w:r>
               <w:rPr>
                 <w:rStyle w:val="Hyperlink"/>
@@ -296,7 +298,7 @@
                 <w:noProof/>
                 <w:webHidden/>
               </w:rPr>
-              <w:instrText xml:space="preserve"> PAGEREF _Toc509411988 \h </w:instrText>
+              <w:instrText xml:space="preserve"> PAGEREF _Toc509491310 \h </w:instrText>
             </w:r>
             <w:r>
               <w:rPr>
@@ -339,7 +341,7 @@
               <w:noProof/>
             </w:rPr>
           </w:pPr>
-          <w:hyperlink w:anchor="_Toc509411989" w:history="1">
+          <w:hyperlink w:anchor="_Toc509491311" w:history="1">
             <w:r>
               <w:rPr>
                 <w:rStyle w:val="Hyperlink"/>
@@ -380,7 +382,7 @@
                 <w:noProof/>
                 <w:webHidden/>
               </w:rPr>
-              <w:instrText xml:space="preserve"> PAGEREF _Toc509411989 \h </w:instrText>
+              <w:instrText xml:space="preserve"> PAGEREF _Toc509491311 \h </w:instrText>
             </w:r>
             <w:r>
               <w:rPr>
@@ -423,7 +425,7 @@
               <w:noProof/>
             </w:rPr>
           </w:pPr>
-          <w:hyperlink w:anchor="_Toc509411990" w:history="1">
+          <w:hyperlink w:anchor="_Toc509491312" w:history="1">
             <w:r>
               <w:rPr>
                 <w:rStyle w:val="Hyperlink"/>
@@ -464,7 +466,7 @@
                 <w:noProof/>
                 <w:webHidden/>
               </w:rPr>
-              <w:instrText xml:space="preserve"> PAGEREF _Toc509411990 \h </w:instrText>
+              <w:instrText xml:space="preserve"> PAGEREF _Toc509491312 \h </w:instrText>
             </w:r>
             <w:r>
               <w:rPr>
@@ -507,7 +509,7 @@
               <w:noProof/>
             </w:rPr>
           </w:pPr>
-          <w:hyperlink w:anchor="_Toc509411991" w:history="1">
+          <w:hyperlink w:anchor="_Toc509491313" w:history="1">
             <w:r>
               <w:rPr>
                 <w:rStyle w:val="Hyperlink"/>
@@ -548,7 +550,7 @@
                 <w:noProof/>
                 <w:webHidden/>
               </w:rPr>
-              <w:instrText xml:space="preserve"> PAGEREF _Toc509411991 \h </w:instrText>
+              <w:instrText xml:space="preserve"> PAGEREF _Toc509491313 \h </w:instrText>
             </w:r>
             <w:r>
               <w:rPr>
@@ -591,7 +593,7 @@
               <w:noProof/>
             </w:rPr>
           </w:pPr>
-          <w:hyperlink w:anchor="_Toc509411992" w:history="1">
+          <w:hyperlink w:anchor="_Toc509491314" w:history="1">
             <w:r>
               <w:rPr>
                 <w:rStyle w:val="Hyperlink"/>
@@ -632,7 +634,7 @@
                 <w:noProof/>
                 <w:webHidden/>
               </w:rPr>
-              <w:instrText xml:space="preserve"> PAGEREF _Toc509411992 \h </w:instrText>
+              <w:instrText xml:space="preserve"> PAGEREF _Toc509491314 \h </w:instrText>
             </w:r>
             <w:r>
               <w:rPr>
@@ -675,7 +677,7 @@
               <w:noProof/>
             </w:rPr>
           </w:pPr>
-          <w:hyperlink w:anchor="_Toc509411993" w:history="1">
+          <w:hyperlink w:anchor="_Toc509491315" w:history="1">
             <w:r>
               <w:rPr>
                 <w:rStyle w:val="Hyperlink"/>
@@ -716,7 +718,7 @@
                 <w:noProof/>
                 <w:webHidden/>
               </w:rPr>
-              <w:instrText xml:space="preserve"> PAGEREF _Toc509411993 \h </w:instrText>
+              <w:instrText xml:space="preserve"> PAGEREF _Toc509491315 \h </w:instrText>
             </w:r>
             <w:r>
               <w:rPr>
@@ -759,7 +761,7 @@
               <w:noProof/>
             </w:rPr>
           </w:pPr>
-          <w:hyperlink w:anchor="_Toc509411994" w:history="1">
+          <w:hyperlink w:anchor="_Toc509491316" w:history="1">
             <w:r>
               <w:rPr>
                 <w:rStyle w:val="Hyperlink"/>
@@ -800,7 +802,7 @@
                 <w:noProof/>
                 <w:webHidden/>
               </w:rPr>
-              <w:instrText xml:space="preserve"> PAGEREF _Toc509411994 \h </w:instrText>
+              <w:instrText xml:space="preserve"> PAGEREF _Toc509491316 \h </w:instrText>
             </w:r>
             <w:r>
               <w:rPr>
@@ -843,7 +845,7 @@
               <w:noProof/>
             </w:rPr>
           </w:pPr>
-          <w:hyperlink w:anchor="_Toc509411995" w:history="1">
+          <w:hyperlink w:anchor="_Toc509491317" w:history="1">
             <w:r>
               <w:rPr>
                 <w:rStyle w:val="Hyperlink"/>
@@ -884,7 +886,7 @@
                 <w:noProof/>
                 <w:webHidden/>
               </w:rPr>
-              <w:instrText xml:space="preserve"> PAGEREF _Toc509411995 \h </w:instrText>
+              <w:instrText xml:space="preserve"> PAGEREF _Toc509491317 \h </w:instrText>
             </w:r>
             <w:r>
               <w:rPr>
@@ -927,7 +929,7 @@
               <w:noProof/>
             </w:rPr>
           </w:pPr>
-          <w:hyperlink w:anchor="_Toc509411996" w:history="1">
+          <w:hyperlink w:anchor="_Toc509491318" w:history="1">
             <w:r>
               <w:rPr>
                 <w:rStyle w:val="Hyperlink"/>
@@ -968,7 +970,7 @@
                 <w:noProof/>
                 <w:webHidden/>
               </w:rPr>
-              <w:instrText xml:space="preserve"> PAGEREF _Toc509411996 \h </w:instrText>
+              <w:instrText xml:space="preserve"> PAGEREF _Toc509491318 \h </w:instrText>
             </w:r>
             <w:r>
               <w:rPr>
@@ -1011,7 +1013,7 @@
               <w:noProof/>
             </w:rPr>
           </w:pPr>
-          <w:hyperlink w:anchor="_Toc509411997" w:history="1">
+          <w:hyperlink w:anchor="_Toc509491319" w:history="1">
             <w:r>
               <w:rPr>
                 <w:rStyle w:val="Hyperlink"/>
@@ -1052,7 +1054,7 @@
                 <w:noProof/>
                 <w:webHidden/>
               </w:rPr>
-              <w:instrText xml:space="preserve"> PAGEREF _Toc509411997 \h </w:instrText>
+              <w:instrText xml:space="preserve"> PAGEREF _Toc509491319 \h </w:instrText>
             </w:r>
             <w:r>
               <w:rPr>
@@ -1095,7 +1097,7 @@
               <w:noProof/>
             </w:rPr>
           </w:pPr>
-          <w:hyperlink w:anchor="_Toc509411998" w:history="1">
+          <w:hyperlink w:anchor="_Toc509491320" w:history="1">
             <w:r>
               <w:rPr>
                 <w:rStyle w:val="Hyperlink"/>
@@ -1136,7 +1138,7 @@
                 <w:noProof/>
                 <w:webHidden/>
               </w:rPr>
-              <w:instrText xml:space="preserve"> PAGEREF _Toc509411998 \h </w:instrText>
+              <w:instrText xml:space="preserve"> PAGEREF _Toc509491320 \h </w:instrText>
             </w:r>
             <w:r>
               <w:rPr>
@@ -1179,7 +1181,7 @@
               <w:noProof/>
             </w:rPr>
           </w:pPr>
-          <w:hyperlink w:anchor="_Toc509411999" w:history="1">
+          <w:hyperlink w:anchor="_Toc509491321" w:history="1">
             <w:r>
               <w:rPr>
                 <w:rStyle w:val="Hyperlink"/>
@@ -1220,7 +1222,7 @@
                 <w:noProof/>
                 <w:webHidden/>
               </w:rPr>
-              <w:instrText xml:space="preserve"> PAGEREF _Toc509411999 \h </w:instrText>
+              <w:instrText xml:space="preserve"> PAGEREF _Toc509491321 \h </w:instrText>
             </w:r>
             <w:r>
               <w:rPr>
@@ -1263,7 +1265,7 @@
               <w:noProof/>
             </w:rPr>
           </w:pPr>
-          <w:hyperlink w:anchor="_Toc509412000" w:history="1">
+          <w:hyperlink w:anchor="_Toc509491322" w:history="1">
             <w:r>
               <w:rPr>
                 <w:rStyle w:val="Hyperlink"/>
@@ -1304,7 +1306,7 @@
                 <w:noProof/>
                 <w:webHidden/>
               </w:rPr>
-              <w:instrText xml:space="preserve"> PAGEREF _Toc509412000 \h </w:instrText>
+              <w:instrText xml:space="preserve"> PAGEREF _Toc509491322 \h </w:instrText>
             </w:r>
             <w:r>
               <w:rPr>
@@ -1347,7 +1349,7 @@
               <w:noProof/>
             </w:rPr>
           </w:pPr>
-          <w:hyperlink w:anchor="_Toc509412001" w:history="1">
+          <w:hyperlink w:anchor="_Toc509491323" w:history="1">
             <w:r>
               <w:rPr>
                 <w:rStyle w:val="Hyperlink"/>
@@ -1388,7 +1390,7 @@
                 <w:noProof/>
                 <w:webHidden/>
               </w:rPr>
-              <w:instrText xml:space="preserve"> PAGEREF _Toc509412001 \h </w:instrText>
+              <w:instrText xml:space="preserve"> PAGEREF _Toc509491323 \h </w:instrText>
             </w:r>
             <w:r>
               <w:rPr>
@@ -1431,7 +1433,7 @@
               <w:noProof/>
             </w:rPr>
           </w:pPr>
-          <w:hyperlink w:anchor="_Toc509412002" w:history="1">
+          <w:hyperlink w:anchor="_Toc509491324" w:history="1">
             <w:r>
               <w:rPr>
                 <w:rStyle w:val="Hyperlink"/>
@@ -1472,7 +1474,7 @@
                 <w:noProof/>
                 <w:webHidden/>
               </w:rPr>
-              <w:instrText xml:space="preserve"> PAGEREF _Toc509412002 \h </w:instrText>
+              <w:instrText xml:space="preserve"> PAGEREF _Toc509491324 \h </w:instrText>
             </w:r>
             <w:r>
               <w:rPr>
@@ -1515,7 +1517,7 @@
               <w:noProof/>
             </w:rPr>
           </w:pPr>
-          <w:hyperlink w:anchor="_Toc509412003" w:history="1">
+          <w:hyperlink w:anchor="_Toc509491325" w:history="1">
             <w:r>
               <w:rPr>
                 <w:rStyle w:val="Hyperlink"/>
@@ -1556,7 +1558,7 @@
                 <w:noProof/>
                 <w:webHidden/>
               </w:rPr>
-              <w:instrText xml:space="preserve"> PAGEREF _Toc509412003 \h </w:instrText>
+              <w:instrText xml:space="preserve"> PAGEREF _Toc509491325 \h </w:instrText>
             </w:r>
             <w:r>
               <w:rPr>
@@ -1599,7 +1601,7 @@
               <w:noProof/>
             </w:rPr>
           </w:pPr>
-          <w:hyperlink w:anchor="_Toc509412004" w:history="1">
+          <w:hyperlink w:anchor="_Toc509491326" w:history="1">
             <w:r>
               <w:rPr>
                 <w:rStyle w:val="Hyperlink"/>
@@ -1640,7 +1642,7 @@
                 <w:noProof/>
                 <w:webHidden/>
               </w:rPr>
-              <w:instrText xml:space="preserve"> PAGEREF _Toc509412004 \h </w:instrText>
+              <w:instrText xml:space="preserve"> PAGEREF _Toc509491326 \h </w:instrText>
             </w:r>
             <w:r>
               <w:rPr>
@@ -1683,7 +1685,7 @@
               <w:noProof/>
             </w:rPr>
           </w:pPr>
-          <w:hyperlink w:anchor="_Toc509412005" w:history="1">
+          <w:hyperlink w:anchor="_Toc509491327" w:history="1">
             <w:r>
               <w:rPr>
                 <w:rStyle w:val="Hyperlink"/>
@@ -1724,7 +1726,7 @@
                 <w:noProof/>
                 <w:webHidden/>
               </w:rPr>
-              <w:instrText xml:space="preserve"> PAGEREF _Toc509412005 \h </w:instrText>
+              <w:instrText xml:space="preserve"> PAGEREF _Toc509491327 \h </w:instrText>
             </w:r>
             <w:r>
               <w:rPr>
@@ -1767,7 +1769,7 @@
               <w:noProof/>
             </w:rPr>
           </w:pPr>
-          <w:hyperlink w:anchor="_Toc509412006" w:history="1">
+          <w:hyperlink w:anchor="_Toc509491328" w:history="1">
             <w:r>
               <w:rPr>
                 <w:rStyle w:val="Hyperlink"/>
@@ -1808,7 +1810,7 @@
                 <w:noProof/>
                 <w:webHidden/>
               </w:rPr>
-              <w:instrText xml:space="preserve"> PAGEREF _Toc509412006 \h </w:instrText>
+              <w:instrText xml:space="preserve"> PAGEREF _Toc509491328 \h </w:instrText>
             </w:r>
             <w:r>
               <w:rPr>
@@ -1851,7 +1853,7 @@
               <w:noProof/>
             </w:rPr>
           </w:pPr>
-          <w:hyperlink w:anchor="_Toc509412007" w:history="1">
+          <w:hyperlink w:anchor="_Toc509491329" w:history="1">
             <w:r>
               <w:rPr>
                 <w:rStyle w:val="Hyperlink"/>
@@ -1892,7 +1894,7 @@
                 <w:noProof/>
                 <w:webHidden/>
               </w:rPr>
-              <w:instrText xml:space="preserve"> PAGEREF _Toc509412007 \h </w:instrText>
+              <w:instrText xml:space="preserve"> PAGEREF _Toc509491329 \h </w:instrText>
             </w:r>
             <w:r>
               <w:rPr>
@@ -1935,7 +1937,7 @@
               <w:noProof/>
             </w:rPr>
           </w:pPr>
-          <w:hyperlink w:anchor="_Toc509412008" w:history="1">
+          <w:hyperlink w:anchor="_Toc509491330" w:history="1">
             <w:r>
               <w:rPr>
                 <w:rStyle w:val="Hyperlink"/>
@@ -1976,7 +1978,7 @@
                 <w:noProof/>
                 <w:webHidden/>
               </w:rPr>
-              <w:instrText xml:space="preserve"> PAGEREF _Toc509412008 \h </w:instrText>
+              <w:instrText xml:space="preserve"> PAGEREF _Toc509491330 \h </w:instrText>
             </w:r>
             <w:r>
               <w:rPr>
@@ -2019,7 +2021,7 @@
               <w:noProof/>
             </w:rPr>
           </w:pPr>
-          <w:hyperlink w:anchor="_Toc509412009" w:history="1">
+          <w:hyperlink w:anchor="_Toc509491331" w:history="1">
             <w:r>
               <w:rPr>
                 <w:rStyle w:val="Hyperlink"/>
@@ -2060,7 +2062,7 @@
                 <w:noProof/>
                 <w:webHidden/>
               </w:rPr>
-              <w:instrText xml:space="preserve"> PAGEREF _Toc509412009 \h </w:instrText>
+              <w:instrText xml:space="preserve"> PAGEREF _Toc509491331 \h </w:instrText>
             </w:r>
             <w:r>
               <w:rPr>
@@ -2103,7 +2105,7 @@
               <w:noProof/>
             </w:rPr>
           </w:pPr>
-          <w:hyperlink w:anchor="_Toc509412010" w:history="1">
+          <w:hyperlink w:anchor="_Toc509491332" w:history="1">
             <w:r>
               <w:rPr>
                 <w:rStyle w:val="Hyperlink"/>
@@ -2123,7 +2125,7 @@
                 <w:rStyle w:val="Hyperlink"/>
                 <w:noProof/>
               </w:rPr>
-              <w:t>Criando um Game Design Document</w:t>
+              <w:t>Criando um Game Design Document Manual</w:t>
             </w:r>
             <w:r>
               <w:rPr>
@@ -2144,7 +2146,7 @@
                 <w:noProof/>
                 <w:webHidden/>
               </w:rPr>
-              <w:instrText xml:space="preserve"> PAGEREF _Toc509412010 \h </w:instrText>
+              <w:instrText xml:space="preserve"> PAGEREF _Toc509491332 \h </w:instrText>
             </w:r>
             <w:r>
               <w:rPr>
@@ -2165,6 +2167,90 @@
                 <w:webHidden/>
               </w:rPr>
               <w:t>15</w:t>
+            </w:r>
+            <w:r>
+              <w:rPr>
+                <w:noProof/>
+                <w:webHidden/>
+              </w:rPr>
+              <w:fldChar w:fldCharType="end"/>
+            </w:r>
+          </w:hyperlink>
+        </w:p>
+        <w:p>
+          <w:pPr>
+            <w:pStyle w:val="Sumrio1"/>
+            <w:tabs>
+              <w:tab w:val="left" w:pos="880"/>
+              <w:tab w:val="right" w:leader="dot" w:pos="8494"/>
+            </w:tabs>
+            <w:rPr>
+              <w:rFonts w:cstheme="minorBidi"/>
+              <w:noProof/>
+            </w:rPr>
+          </w:pPr>
+          <w:hyperlink w:anchor="_Toc509491333" w:history="1">
+            <w:r>
+              <w:rPr>
+                <w:rStyle w:val="Hyperlink"/>
+                <w:noProof/>
+              </w:rPr>
+              <w:t>4.15.</w:t>
+            </w:r>
+            <w:r>
+              <w:rPr>
+                <w:rFonts w:cstheme="minorBidi"/>
+                <w:noProof/>
+              </w:rPr>
+              <w:tab/>
+            </w:r>
+            <w:r>
+              <w:rPr>
+                <w:rStyle w:val="Hyperlink"/>
+                <w:noProof/>
+              </w:rPr>
+              <w:t>Criando um Game Design Document A Partir de Um Mapeamento</w:t>
+            </w:r>
+            <w:r>
+              <w:rPr>
+                <w:noProof/>
+                <w:webHidden/>
+              </w:rPr>
+              <w:tab/>
+            </w:r>
+            <w:r>
+              <w:rPr>
+                <w:noProof/>
+                <w:webHidden/>
+              </w:rPr>
+              <w:fldChar w:fldCharType="begin"/>
+            </w:r>
+            <w:r>
+              <w:rPr>
+                <w:noProof/>
+                <w:webHidden/>
+              </w:rPr>
+              <w:instrText xml:space="preserve"> PAGEREF _Toc509491333 \h </w:instrText>
+            </w:r>
+            <w:r>
+              <w:rPr>
+                <w:noProof/>
+                <w:webHidden/>
+              </w:rPr>
+            </w:r>
+            <w:r>
+              <w:rPr>
+                <w:noProof/>
+                <w:webHidden/>
+              </w:rPr>
+              <w:fldChar w:fldCharType="separate"/>
+            </w:r>
+            <w:r>
+              <w:rPr>
+                <w:noProof/>
+                <w:webHidden/>
+              </w:rPr>
+              <w:t>17</w:t>
             </w:r>
             <w:r>
               <w:rPr>
@@ -2187,7 +2273,7 @@
               <w:noProof/>
             </w:rPr>
           </w:pPr>
-          <w:hyperlink w:anchor="_Toc509412011" w:history="1">
+          <w:hyperlink w:anchor="_Toc509491334" w:history="1">
             <w:r>
               <w:rPr>
                 <w:rStyle w:val="Hyperlink"/>
@@ -2228,7 +2314,7 @@
                 <w:noProof/>
                 <w:webHidden/>
               </w:rPr>
-              <w:instrText xml:space="preserve"> PAGEREF _Toc509412011 \h </w:instrText>
+              <w:instrText xml:space="preserve"> PAGEREF _Toc509491334 \h </w:instrText>
             </w:r>
             <w:r>
               <w:rPr>
@@ -2248,7 +2334,7 @@
                 <w:noProof/>
                 <w:webHidden/>
               </w:rPr>
-              <w:t>17</w:t>
+              <w:t>19</w:t>
             </w:r>
             <w:r>
               <w:rPr>
@@ -2286,7 +2372,7 @@
           <w:szCs w:val="36"/>
         </w:rPr>
       </w:pPr>
-      <w:bookmarkStart w:id="1" w:name="_Toc509411987"/>
+      <w:bookmarkStart w:id="1" w:name="_Toc509491309"/>
       <w:r>
         <w:rPr>
           <w:sz w:val="36"/>
@@ -2407,7 +2493,7 @@
           <w:szCs w:val="36"/>
         </w:rPr>
       </w:pPr>
-      <w:bookmarkStart w:id="2" w:name="_Toc509411988"/>
+      <w:bookmarkStart w:id="2" w:name="_Toc509491310"/>
       <w:r>
         <w:rPr>
           <w:sz w:val="36"/>
@@ -2522,6 +2608,7 @@
         <w:rPr>
           <w:szCs w:val="36"/>
         </w:rPr>
+        <w:lastRenderedPageBreak/>
         <w:t>MySQL 6.5 ou superior;</w:t>
       </w:r>
     </w:p>
@@ -2538,13 +2625,12 @@
           <w:szCs w:val="36"/>
         </w:rPr>
       </w:pPr>
-      <w:bookmarkStart w:id="3" w:name="_Toc509411989"/>
+      <w:bookmarkStart w:id="3" w:name="_Toc509491311"/>
       <w:r>
         <w:rPr>
           <w:sz w:val="36"/>
           <w:szCs w:val="36"/>
         </w:rPr>
-        <w:lastRenderedPageBreak/>
         <w:t>Usuário</w:t>
       </w:r>
       <w:r>
@@ -2583,7 +2669,7 @@
           <w:szCs w:val="36"/>
         </w:rPr>
       </w:pPr>
-      <w:bookmarkStart w:id="4" w:name="_Toc509411990"/>
+      <w:bookmarkStart w:id="4" w:name="_Toc509491312"/>
       <w:r>
         <w:rPr>
           <w:sz w:val="36"/>
@@ -2712,7 +2798,7 @@
           <w:szCs w:val="36"/>
         </w:rPr>
       </w:pPr>
-      <w:bookmarkStart w:id="5" w:name="_Toc509411991"/>
+      <w:bookmarkStart w:id="5" w:name="_Toc509491313"/>
       <w:r>
         <w:rPr>
           <w:sz w:val="36"/>
@@ -2840,7 +2926,7 @@
           <w:szCs w:val="36"/>
         </w:rPr>
       </w:pPr>
-      <w:bookmarkStart w:id="6" w:name="_Toc509411992"/>
+      <w:bookmarkStart w:id="6" w:name="_Toc509491314"/>
       <w:r>
         <w:rPr>
           <w:sz w:val="36"/>
@@ -2981,7 +3067,7 @@
           <w:szCs w:val="36"/>
         </w:rPr>
       </w:pPr>
-      <w:bookmarkStart w:id="7" w:name="_Toc509411993"/>
+      <w:bookmarkStart w:id="7" w:name="_Toc509491315"/>
       <w:r>
         <w:rPr>
           <w:sz w:val="36"/>
@@ -3285,7 +3371,7 @@
           <w:szCs w:val="36"/>
         </w:rPr>
       </w:pPr>
-      <w:bookmarkStart w:id="8" w:name="_Toc509411994"/>
+      <w:bookmarkStart w:id="8" w:name="_Toc509491316"/>
       <w:r>
         <w:rPr>
           <w:sz w:val="36"/>
@@ -3308,7 +3394,7 @@
           <w:szCs w:val="36"/>
         </w:rPr>
       </w:pPr>
-      <w:bookmarkStart w:id="9" w:name="_Toc509411995"/>
+      <w:bookmarkStart w:id="9" w:name="_Toc509491317"/>
       <w:r>
         <w:rPr>
           <w:sz w:val="36"/>
@@ -3563,7 +3649,7 @@
         </w:rPr>
         <w:t xml:space="preserve"> </w:t>
       </w:r>
-      <w:bookmarkStart w:id="10" w:name="_Toc509411996"/>
+      <w:bookmarkStart w:id="10" w:name="_Toc509491318"/>
       <w:r>
         <w:rPr>
           <w:sz w:val="36"/>
@@ -3755,7 +3841,7 @@
           <w:szCs w:val="36"/>
         </w:rPr>
       </w:pPr>
-      <w:bookmarkStart w:id="11" w:name="_Toc509411997"/>
+      <w:bookmarkStart w:id="11" w:name="_Toc509491319"/>
       <w:r>
         <w:rPr>
           <w:sz w:val="36"/>
@@ -4004,7 +4090,7 @@
           <w:szCs w:val="36"/>
         </w:rPr>
       </w:pPr>
-      <w:bookmarkStart w:id="12" w:name="_Toc509411998"/>
+      <w:bookmarkStart w:id="12" w:name="_Toc509491320"/>
       <w:r>
         <w:rPr>
           <w:sz w:val="36"/>
@@ -4334,7 +4420,7 @@
           <w:szCs w:val="36"/>
         </w:rPr>
       </w:pPr>
-      <w:bookmarkStart w:id="13" w:name="_Toc509411999"/>
+      <w:bookmarkStart w:id="13" w:name="_Toc509491321"/>
       <w:r>
         <w:rPr>
           <w:sz w:val="36"/>
@@ -4515,7 +4601,7 @@
           <w:szCs w:val="36"/>
         </w:rPr>
       </w:pPr>
-      <w:bookmarkStart w:id="14" w:name="_Toc509412000"/>
+      <w:bookmarkStart w:id="14" w:name="_Toc509491322"/>
       <w:r>
         <w:rPr>
           <w:sz w:val="36"/>
@@ -4749,7 +4835,7 @@
           <w:szCs w:val="36"/>
         </w:rPr>
       </w:pPr>
-      <w:bookmarkStart w:id="15" w:name="_Toc509412001"/>
+      <w:bookmarkStart w:id="15" w:name="_Toc509491323"/>
       <w:r>
         <w:rPr>
           <w:sz w:val="36"/>
@@ -5108,7 +5194,7 @@
           <w:szCs w:val="36"/>
         </w:rPr>
       </w:pPr>
-      <w:bookmarkStart w:id="16" w:name="_Toc509412002"/>
+      <w:bookmarkStart w:id="16" w:name="_Toc509491324"/>
       <w:r>
         <w:rPr>
           <w:sz w:val="36"/>
@@ -5374,7 +5460,7 @@
           <w:szCs w:val="36"/>
         </w:rPr>
       </w:pPr>
-      <w:bookmarkStart w:id="17" w:name="_Toc509412003"/>
+      <w:bookmarkStart w:id="17" w:name="_Toc509491325"/>
       <w:r>
         <w:rPr>
           <w:sz w:val="36"/>
@@ -5574,7 +5660,7 @@
           <w:szCs w:val="36"/>
         </w:rPr>
       </w:pPr>
-      <w:bookmarkStart w:id="18" w:name="_Toc509412004"/>
+      <w:bookmarkStart w:id="18" w:name="_Toc509491326"/>
       <w:r>
         <w:rPr>
           <w:sz w:val="36"/>
@@ -5781,7 +5867,7 @@
           <w:numId w:val="4"/>
         </w:numPr>
       </w:pPr>
-      <w:bookmarkStart w:id="19" w:name="_Toc509412005"/>
+      <w:bookmarkStart w:id="19" w:name="_Toc509491327"/>
       <w:r>
         <w:lastRenderedPageBreak/>
         <w:t>Game Design Map</w:t>
@@ -5904,7 +5990,7 @@
           <w:numId w:val="4"/>
         </w:numPr>
       </w:pPr>
-      <w:bookmarkStart w:id="20" w:name="_Toc509412006"/>
+      <w:bookmarkStart w:id="20" w:name="_Toc509491328"/>
       <w:r>
         <w:t>Incluindo um elemento Manual no Mapeamento de Elementos</w:t>
       </w:r>
@@ -6021,7 +6107,7 @@
           <w:szCs w:val="36"/>
         </w:rPr>
       </w:pPr>
-      <w:bookmarkStart w:id="21" w:name="_Toc509412007"/>
+      <w:bookmarkStart w:id="21" w:name="_Toc509491329"/>
       <w:r>
         <w:rPr>
           <w:sz w:val="36"/>
@@ -6092,27 +6178,13 @@
           <w:szCs w:val="36"/>
         </w:rPr>
       </w:pPr>
-      <w:bookmarkStart w:id="22" w:name="_Toc509412008"/>
+      <w:bookmarkStart w:id="22" w:name="_Toc509491330"/>
       <w:r>
         <w:rPr>
           <w:sz w:val="36"/>
           <w:szCs w:val="36"/>
         </w:rPr>
-        <w:t xml:space="preserve">Excluindo um </w:t>
-      </w:r>
-      <w:r>
-        <w:rPr>
-          <w:sz w:val="36"/>
-          <w:szCs w:val="36"/>
-        </w:rPr>
-        <w:t xml:space="preserve">Elemento no </w:t>
-      </w:r>
-      <w:r>
-        <w:rPr>
-          <w:sz w:val="36"/>
-          <w:szCs w:val="36"/>
-        </w:rPr>
-        <w:t>Mapeamento</w:t>
+        <w:t>Excluindo um Elemento no Mapeamento</w:t>
       </w:r>
       <w:bookmarkEnd w:id="22"/>
     </w:p>
@@ -6121,16 +6193,7 @@
         <w:jc w:val="both"/>
       </w:pPr>
       <w:r>
-        <w:t xml:space="preserve">Para excluir um </w:t>
-      </w:r>
-      <w:r>
-        <w:t xml:space="preserve">elemento no </w:t>
-      </w:r>
-      <w:r>
-        <w:t xml:space="preserve">mapeamento </w:t>
-      </w:r>
-      <w:r>
-        <w:t>ele precisa ser inserido manualmente. Para isso basta clicar no botão da “lixeira”, no elemento que se queira excluir. Mapeamentos gerados pelo motor de mapeamento não poderão ser excluídos.</w:t>
+        <w:t>Para excluir um elemento no mapeamento ele precisa ser inserido manualmente. Para isso basta clicar no botão da “lixeira”, no elemento que se queira excluir. Mapeamentos gerados pelo motor de mapeamento não poderão ser excluídos.</w:t>
       </w:r>
     </w:p>
     <w:p>
@@ -6191,7 +6254,7 @@
           <w:szCs w:val="36"/>
         </w:rPr>
       </w:pPr>
-      <w:bookmarkStart w:id="23" w:name="_Toc509412009"/>
+      <w:bookmarkStart w:id="23" w:name="_Toc509491331"/>
       <w:r>
         <w:rPr>
           <w:sz w:val="36"/>
@@ -6203,16 +6266,7 @@
     </w:p>
     <w:p>
       <w:r>
-        <w:t>Para excluir um mapeamento basta clicar no botão “</w:t>
-      </w:r>
-      <w:r>
-        <w:t>Print Element Map</w:t>
-      </w:r>
-      <w:r>
-        <w:t>”</w:t>
-      </w:r>
-      <w:r>
-        <w:t>, o qual irá gerar um PDF do mapeamento.</w:t>
+        <w:t>Para excluir um mapeamento basta clicar no botão “Print Element Map”, o qual irá gerar um PDF do mapeamento.</w:t>
       </w:r>
     </w:p>
     <w:p>
@@ -6270,7 +6324,7 @@
           <w:szCs w:val="36"/>
         </w:rPr>
       </w:pPr>
-      <w:bookmarkStart w:id="24" w:name="_Toc509412010"/>
+      <w:bookmarkStart w:id="24" w:name="_Toc509491332"/>
       <w:r>
         <w:rPr>
           <w:sz w:val="36"/>
@@ -6278,17 +6332,18 @@
         </w:rPr>
         <w:t>Criando um Game Design Document</w:t>
       </w:r>
+      <w:r>
+        <w:rPr>
+          <w:sz w:val="36"/>
+          <w:szCs w:val="36"/>
+        </w:rPr>
+        <w:t xml:space="preserve"> Manual</w:t>
+      </w:r>
       <w:bookmarkEnd w:id="24"/>
     </w:p>
     <w:p>
       <w:r>
-        <w:t xml:space="preserve">Para realizar um </w:t>
-      </w:r>
-      <w:r>
-        <w:t>GDD</w:t>
-      </w:r>
-      <w:r>
-        <w:t>:</w:t>
+        <w:t>Para realizar um GDD:</w:t>
       </w:r>
     </w:p>
     <w:p>
@@ -6300,13 +6355,7 @@
         </w:numPr>
       </w:pPr>
       <w:r>
-        <w:t xml:space="preserve">Após abrir o projeto do jogo, clique na aba “Game Design </w:t>
-      </w:r>
-      <w:r>
-        <w:t>Document</w:t>
-      </w:r>
-      <w:r>
-        <w:t>”.</w:t>
+        <w:t>Após abrir o projeto do jogo, clique na aba “Game Design Document”.</w:t>
       </w:r>
     </w:p>
     <w:p>
@@ -6390,28 +6439,6 @@
         <w:jc w:val="both"/>
       </w:pPr>
       <w:r>
-        <w:t xml:space="preserve">Para criar um GDD Novo </w:t>
-      </w:r>
-      <w:r>
-        <w:t>a partir de um mapeamento</w:t>
-      </w:r>
-      <w:r>
-        <w:t>, clique no botão “Create</w:t>
-      </w:r>
-      <w:r>
-        <w:t xml:space="preserve"> GDD Based on Element Mapping”; SOMENTE em Caso de existir mapeamentos criados. Caso selecionado tal opção o sistema irá TENTAR gerar um GDD a partir do mapeamento de elementos.</w:t>
-      </w:r>
-    </w:p>
-    <w:p>
-      <w:pPr>
-        <w:pStyle w:val="PargrafodaLista"/>
-        <w:numPr>
-          <w:ilvl w:val="0"/>
-          <w:numId w:val="27"/>
-        </w:numPr>
-        <w:jc w:val="both"/>
-      </w:pPr>
-      <w:r>
         <w:t>Criado o GDD, logo abaixo será criado a “página inicial”, contendo o nome do Projeto, Identificador Único, o Designer que criou e a data.</w:t>
       </w:r>
     </w:p>
@@ -6620,11 +6647,396 @@
         <w:lastRenderedPageBreak/>
         <w:t>Para incluir conteúdo em uma seção/capítulo, basta clicar em “New Content” na seção desejada e incluir a informação desejada.</w:t>
       </w:r>
-    </w:p>
-    <w:p>
-      <w:pPr>
-        <w:pStyle w:val="PargrafodaLista"/>
-        <w:ind w:left="1440"/>
+      <w:r>
+        <w:t xml:space="preserve"> Você pode inclusive, incluir qual é o elemento de gênero do jogo que está associado ao conteúdo que inseriu. Basta clicar em Salvar.</w:t>
+      </w:r>
+    </w:p>
+    <w:p>
+      <w:pPr>
+        <w:pStyle w:val="PargrafodaLista"/>
+        <w:jc w:val="both"/>
+      </w:pPr>
+      <w:r>
+        <w:rPr>
+          <w:noProof/>
+        </w:rPr>
+        <w:drawing>
+          <wp:inline distT="0" distB="0" distL="0" distR="0" wp14:anchorId="45164049" wp14:editId="4A002401">
+            <wp:extent cx="4452730" cy="3591401"/>
+            <wp:effectExtent l="0" t="0" r="5080" b="9525"/>
+            <wp:docPr id="4" name="Imagem 4"/>
+            <wp:cNvGraphicFramePr>
+              <a:graphicFrameLocks xmlns:a="http://schemas.openxmlformats.org/drawingml/2006/main" noChangeAspect="1"/>
+            </wp:cNvGraphicFramePr>
+            <a:graphic xmlns:a="http://schemas.openxmlformats.org/drawingml/2006/main">
+              <a:graphicData uri="http://schemas.openxmlformats.org/drawingml/2006/picture">
+                <pic:pic xmlns:pic="http://schemas.openxmlformats.org/drawingml/2006/picture">
+                  <pic:nvPicPr>
+                    <pic:cNvPr id="1" name=""/>
+                    <pic:cNvPicPr/>
+                  </pic:nvPicPr>
+                  <pic:blipFill>
+                    <a:blip r:embed="rId45"/>
+                    <a:stretch>
+                      <a:fillRect/>
+                    </a:stretch>
+                  </pic:blipFill>
+                  <pic:spPr>
+                    <a:xfrm>
+                      <a:off x="0" y="0"/>
+                      <a:ext cx="4466100" cy="3602184"/>
+                    </a:xfrm>
+                    <a:prstGeom prst="rect">
+                      <a:avLst/>
+                    </a:prstGeom>
+                  </pic:spPr>
+                </pic:pic>
+              </a:graphicData>
+            </a:graphic>
+          </wp:inline>
+        </w:drawing>
+      </w:r>
+    </w:p>
+    <w:p>
+      <w:pPr>
+        <w:pStyle w:val="PargrafodaLista"/>
+        <w:numPr>
+          <w:ilvl w:val="0"/>
+          <w:numId w:val="27"/>
+        </w:numPr>
+        <w:jc w:val="both"/>
+      </w:pPr>
+      <w:r>
+        <w:t>Para apagar um conteúdo, basta clicar em “Remove Content”. Para editar, clique em “Edit Content”;</w:t>
+      </w:r>
+    </w:p>
+    <w:p>
+      <w:pPr>
+        <w:pStyle w:val="PargrafodaLista"/>
+        <w:jc w:val="both"/>
+      </w:pPr>
+      <w:r>
+        <w:rPr>
+          <w:noProof/>
+        </w:rPr>
+        <w:drawing>
+          <wp:inline distT="0" distB="0" distL="0" distR="0">
+            <wp:extent cx="3164619" cy="1123391"/>
+            <wp:effectExtent l="0" t="0" r="0" b="635"/>
+            <wp:docPr id="7" name="Imagem 7"/>
+            <wp:cNvGraphicFramePr>
+              <a:graphicFrameLocks xmlns:a="http://schemas.openxmlformats.org/drawingml/2006/main" noChangeAspect="1"/>
+            </wp:cNvGraphicFramePr>
+            <a:graphic xmlns:a="http://schemas.openxmlformats.org/drawingml/2006/main">
+              <a:graphicData uri="http://schemas.openxmlformats.org/drawingml/2006/picture">
+                <pic:pic xmlns:pic="http://schemas.openxmlformats.org/drawingml/2006/picture">
+                  <pic:nvPicPr>
+                    <pic:cNvPr id="0" name="Picture 1"/>
+                    <pic:cNvPicPr>
+                      <a:picLocks noChangeAspect="1" noChangeArrowheads="1"/>
+                    </pic:cNvPicPr>
+                  </pic:nvPicPr>
+                  <pic:blipFill>
+                    <a:blip r:embed="rId46">
+                      <a:extLst>
+                        <a:ext uri="{28A0092B-C50C-407E-A947-70E740481C1C}">
+                          <a14:useLocalDpi xmlns:a14="http://schemas.microsoft.com/office/drawing/2010/main" val="0"/>
+                        </a:ext>
+                      </a:extLst>
+                    </a:blip>
+                    <a:srcRect/>
+                    <a:stretch>
+                      <a:fillRect/>
+                    </a:stretch>
+                  </pic:blipFill>
+                  <pic:spPr bwMode="auto">
+                    <a:xfrm>
+                      <a:off x="0" y="0"/>
+                      <a:ext cx="3175447" cy="1127235"/>
+                    </a:xfrm>
+                    <a:prstGeom prst="rect">
+                      <a:avLst/>
+                    </a:prstGeom>
+                    <a:noFill/>
+                    <a:ln>
+                      <a:noFill/>
+                    </a:ln>
+                  </pic:spPr>
+                </pic:pic>
+              </a:graphicData>
+            </a:graphic>
+          </wp:inline>
+        </w:drawing>
+      </w:r>
+    </w:p>
+    <w:p>
+      <w:pPr>
+        <w:pStyle w:val="Ttulo1"/>
+        <w:numPr>
+          <w:ilvl w:val="1"/>
+          <w:numId w:val="4"/>
+        </w:numPr>
+        <w:jc w:val="both"/>
+        <w:rPr>
+          <w:sz w:val="36"/>
+          <w:szCs w:val="36"/>
+        </w:rPr>
+      </w:pPr>
+      <w:bookmarkStart w:id="25" w:name="_Toc509491333"/>
+      <w:r>
+        <w:rPr>
+          <w:sz w:val="36"/>
+          <w:szCs w:val="36"/>
+        </w:rPr>
+        <w:t>Criando um Game Design Document A Partir de Um Mapeamento</w:t>
+      </w:r>
+      <w:bookmarkEnd w:id="25"/>
+    </w:p>
+    <w:p>
+      <w:r>
+        <w:t>Para realizar um GDD:</w:t>
+      </w:r>
+    </w:p>
+    <w:p>
+      <w:pPr>
+        <w:pStyle w:val="PargrafodaLista"/>
+        <w:numPr>
+          <w:ilvl w:val="0"/>
+          <w:numId w:val="27"/>
+        </w:numPr>
+      </w:pPr>
+      <w:r>
+        <w:t>Após abrir o projeto do jogo, clique na aba “Game Design Document”.</w:t>
+      </w:r>
+    </w:p>
+    <w:p>
+      <w:pPr>
+        <w:ind w:left="360"/>
+      </w:pPr>
+      <w:r>
+        <w:rPr>
+          <w:noProof/>
+        </w:rPr>
+        <w:drawing>
+          <wp:inline distT="0" distB="0" distL="0" distR="0" wp14:anchorId="743728B8" wp14:editId="03220B8B">
+            <wp:extent cx="5398770" cy="1240155"/>
+            <wp:effectExtent l="0" t="0" r="0" b="0"/>
+            <wp:docPr id="18" name="Imagem 18"/>
+            <wp:cNvGraphicFramePr>
+              <a:graphicFrameLocks xmlns:a="http://schemas.openxmlformats.org/drawingml/2006/main" noChangeAspect="1"/>
+            </wp:cNvGraphicFramePr>
+            <a:graphic xmlns:a="http://schemas.openxmlformats.org/drawingml/2006/main">
+              <a:graphicData uri="http://schemas.openxmlformats.org/drawingml/2006/picture">
+                <pic:pic xmlns:pic="http://schemas.openxmlformats.org/drawingml/2006/picture">
+                  <pic:nvPicPr>
+                    <pic:cNvPr id="0" name="Picture 26"/>
+                    <pic:cNvPicPr>
+                      <a:picLocks noChangeAspect="1" noChangeArrowheads="1"/>
+                    </pic:cNvPicPr>
+                  </pic:nvPicPr>
+                  <pic:blipFill>
+                    <a:blip r:embed="rId41" cstate="print">
+                      <a:extLst>
+                        <a:ext uri="{28A0092B-C50C-407E-A947-70E740481C1C}">
+                          <a14:useLocalDpi xmlns:a14="http://schemas.microsoft.com/office/drawing/2010/main" val="0"/>
+                        </a:ext>
+                      </a:extLst>
+                    </a:blip>
+                    <a:srcRect/>
+                    <a:stretch>
+                      <a:fillRect/>
+                    </a:stretch>
+                  </pic:blipFill>
+                  <pic:spPr bwMode="auto">
+                    <a:xfrm>
+                      <a:off x="0" y="0"/>
+                      <a:ext cx="5398770" cy="1240155"/>
+                    </a:xfrm>
+                    <a:prstGeom prst="rect">
+                      <a:avLst/>
+                    </a:prstGeom>
+                    <a:noFill/>
+                    <a:ln>
+                      <a:noFill/>
+                    </a:ln>
+                  </pic:spPr>
+                </pic:pic>
+              </a:graphicData>
+            </a:graphic>
+          </wp:inline>
+        </w:drawing>
+      </w:r>
+    </w:p>
+    <w:p>
+      <w:pPr>
+        <w:pStyle w:val="PargrafodaLista"/>
+        <w:numPr>
+          <w:ilvl w:val="0"/>
+          <w:numId w:val="27"/>
+        </w:numPr>
+        <w:jc w:val="both"/>
+      </w:pPr>
+      <w:r>
+        <w:t xml:space="preserve">Para criar um GDD Novo a partir de um mapeamento, clique no botão “Create GDD Based on Element Mapping”; SOMENTE em Caso de existir mapeamentos criados. Caso </w:t>
+      </w:r>
+      <w:r>
+        <w:lastRenderedPageBreak/>
+        <w:t>selecionado tal opção o sistema irá TENTAR gerar um GDD a partir do mapeamento de elementos.</w:t>
+      </w:r>
+    </w:p>
+    <w:p>
+      <w:pPr>
+        <w:pStyle w:val="PargrafodaLista"/>
+        <w:numPr>
+          <w:ilvl w:val="0"/>
+          <w:numId w:val="27"/>
+        </w:numPr>
+        <w:jc w:val="both"/>
+      </w:pPr>
+      <w:r>
+        <w:t>Selecione o tipo de GDD que deseja criar e Clique em “OK”. (Somente 1 vem como default no sistema);</w:t>
+      </w:r>
+    </w:p>
+    <w:p>
+      <w:pPr>
+        <w:pStyle w:val="PargrafodaLista"/>
+        <w:jc w:val="both"/>
+      </w:pPr>
+      <w:r>
+        <w:rPr>
+          <w:noProof/>
+        </w:rPr>
+        <w:drawing>
+          <wp:inline distT="0" distB="0" distL="0" distR="0" wp14:anchorId="13211424" wp14:editId="26F3CC24">
+            <wp:extent cx="2449001" cy="1635179"/>
+            <wp:effectExtent l="0" t="0" r="8890" b="3175"/>
+            <wp:docPr id="22" name="Imagem 22"/>
+            <wp:cNvGraphicFramePr>
+              <a:graphicFrameLocks xmlns:a="http://schemas.openxmlformats.org/drawingml/2006/main" noChangeAspect="1"/>
+            </wp:cNvGraphicFramePr>
+            <a:graphic xmlns:a="http://schemas.openxmlformats.org/drawingml/2006/main">
+              <a:graphicData uri="http://schemas.openxmlformats.org/drawingml/2006/picture">
+                <pic:pic xmlns:pic="http://schemas.openxmlformats.org/drawingml/2006/picture">
+                  <pic:nvPicPr>
+                    <pic:cNvPr id="1" name=""/>
+                    <pic:cNvPicPr/>
+                  </pic:nvPicPr>
+                  <pic:blipFill>
+                    <a:blip r:embed="rId47"/>
+                    <a:stretch>
+                      <a:fillRect/>
+                    </a:stretch>
+                  </pic:blipFill>
+                  <pic:spPr>
+                    <a:xfrm>
+                      <a:off x="0" y="0"/>
+                      <a:ext cx="2455330" cy="1639405"/>
+                    </a:xfrm>
+                    <a:prstGeom prst="rect">
+                      <a:avLst/>
+                    </a:prstGeom>
+                  </pic:spPr>
+                </pic:pic>
+              </a:graphicData>
+            </a:graphic>
+          </wp:inline>
+        </w:drawing>
+      </w:r>
+    </w:p>
+    <w:p>
+      <w:pPr>
+        <w:pStyle w:val="PargrafodaLista"/>
+        <w:numPr>
+          <w:ilvl w:val="0"/>
+          <w:numId w:val="27"/>
+        </w:numPr>
+        <w:jc w:val="both"/>
+      </w:pPr>
+      <w:r>
+        <w:t>Aguarde alguns instantes.</w:t>
+      </w:r>
+    </w:p>
+    <w:p>
+      <w:pPr>
+        <w:pStyle w:val="PargrafodaLista"/>
+        <w:numPr>
+          <w:ilvl w:val="0"/>
+          <w:numId w:val="27"/>
+        </w:numPr>
+        <w:jc w:val="both"/>
+      </w:pPr>
+      <w:r>
+        <w:t>O GDD, logo abaixo será criado a “página inicial”, contendo o nome do Projeto, Identificador Único, o Designer que criou e a data.</w:t>
+      </w:r>
+    </w:p>
+    <w:p>
+      <w:pPr>
+        <w:ind w:left="360"/>
+        <w:jc w:val="both"/>
+      </w:pPr>
+      <w:r>
+        <w:rPr>
+          <w:noProof/>
+        </w:rPr>
+        <w:drawing>
+          <wp:inline distT="0" distB="0" distL="0" distR="0" wp14:anchorId="788C9669" wp14:editId="79596848">
+            <wp:extent cx="5400040" cy="2232025"/>
+            <wp:effectExtent l="0" t="0" r="0" b="0"/>
+            <wp:docPr id="26" name="Imagem 26"/>
+            <wp:cNvGraphicFramePr>
+              <a:graphicFrameLocks xmlns:a="http://schemas.openxmlformats.org/drawingml/2006/main" noChangeAspect="1"/>
+            </wp:cNvGraphicFramePr>
+            <a:graphic xmlns:a="http://schemas.openxmlformats.org/drawingml/2006/main">
+              <a:graphicData uri="http://schemas.openxmlformats.org/drawingml/2006/picture">
+                <pic:pic xmlns:pic="http://schemas.openxmlformats.org/drawingml/2006/picture">
+                  <pic:nvPicPr>
+                    <pic:cNvPr id="1" name=""/>
+                    <pic:cNvPicPr/>
+                  </pic:nvPicPr>
+                  <pic:blipFill>
+                    <a:blip r:embed="rId48"/>
+                    <a:stretch>
+                      <a:fillRect/>
+                    </a:stretch>
+                  </pic:blipFill>
+                  <pic:spPr>
+                    <a:xfrm>
+                      <a:off x="0" y="0"/>
+                      <a:ext cx="5400040" cy="2232025"/>
+                    </a:xfrm>
+                    <a:prstGeom prst="rect">
+                      <a:avLst/>
+                    </a:prstGeom>
+                  </pic:spPr>
+                </pic:pic>
+              </a:graphicData>
+            </a:graphic>
+          </wp:inline>
+        </w:drawing>
+      </w:r>
+    </w:p>
+    <w:p>
+      <w:pPr>
+        <w:pStyle w:val="PargrafodaLista"/>
+        <w:jc w:val="both"/>
+      </w:pPr>
+    </w:p>
+    <w:p>
+      <w:pPr>
+        <w:pStyle w:val="PargrafodaLista"/>
+        <w:numPr>
+          <w:ilvl w:val="0"/>
+          <w:numId w:val="27"/>
+        </w:numPr>
+        <w:jc w:val="both"/>
+      </w:pPr>
+      <w:r>
+        <w:t>Para incluir/alterar e excluir conteúdos e seções, basta seguir os passos a partir do número 4 do item anterior.</w:t>
+      </w:r>
+    </w:p>
+    <w:p>
+      <w:pPr>
+        <w:pStyle w:val="PargrafodaLista"/>
         <w:jc w:val="both"/>
       </w:pPr>
     </w:p>
@@ -6636,20 +7048,17 @@
           <w:numId w:val="4"/>
         </w:numPr>
         <w:jc w:val="both"/>
+      </w:pPr>
+      <w:bookmarkStart w:id="26" w:name="_Toc509491334"/>
+      <w:r>
         <w:rPr>
           <w:sz w:val="36"/>
           <w:szCs w:val="36"/>
         </w:rPr>
-      </w:pPr>
-      <w:bookmarkStart w:id="25" w:name="_Toc509412011"/>
-      <w:r>
-        <w:rPr>
-          <w:sz w:val="36"/>
-          <w:szCs w:val="36"/>
-        </w:rPr>
+        <w:lastRenderedPageBreak/>
         <w:t>Módulo de Modelagem de Projetos</w:t>
       </w:r>
-      <w:bookmarkEnd w:id="25"/>
+      <w:bookmarkEnd w:id="26"/>
     </w:p>
     <w:p>
       <w:pPr>
@@ -6677,7 +7086,7 @@
                     </pic:cNvPicPr>
                   </pic:nvPicPr>
                   <pic:blipFill>
-                    <a:blip r:embed="rId45" cstate="print">
+                    <a:blip r:embed="rId49" cstate="print">
                       <a:extLst>
                         <a:ext uri="{28A0092B-C50C-407E-A947-70E740481C1C}">
                           <a14:useLocalDpi xmlns:a14="http://schemas.microsoft.com/office/drawing/2010/main" val="0"/>
@@ -10023,544 +10432,6 @@
 </w:styles>
 </file>
 
-<file path=word/glossary/document.xml><?xml version="1.0" encoding="utf-8"?>
-<w:glossaryDocument xmlns:wpc="http://schemas.microsoft.com/office/word/2010/wordprocessingCanvas" xmlns:cx="http://schemas.microsoft.com/office/drawing/2014/chartex" xmlns:cx1="http://schemas.microsoft.com/office/drawing/2015/9/8/chartex" xmlns:cx2="http://schemas.microsoft.com/office/drawing/2015/10/21/chartex" xmlns:cx3="http://schemas.microsoft.com/office/drawing/2016/5/9/chartex" xmlns:cx4="http://schemas.microsoft.com/office/drawing/2016/5/10/chartex" xmlns:cx5="http://schemas.microsoft.com/office/drawing/2016/5/11/chartex" xmlns:cx6="http://schemas.microsoft.com/office/drawing/2016/5/12/chartex" xmlns:cx7="http://schemas.microsoft.com/office/drawing/2016/5/13/chartex" xmlns:cx8="http://schemas.microsoft.com/office/drawing/2016/5/14/chartex" xmlns:mc="http://schemas.openxmlformats.org/markup-compatibility/2006" xmlns:aink="http://schemas.microsoft.com/office/drawing/2016/ink" xmlns:am3d="http://schemas.microsoft.com/office/drawing/2017/model3d" xmlns:o="urn:schemas-microsoft-com:office:office" xmlns:r="http://schemas.openxmlformats.org/officeDocument/2006/relationships" xmlns:m="http://schemas.openxmlformats.org/officeDocument/2006/math" xmlns:v="urn:schemas-microsoft-com:vml" xmlns:wp14="http://schemas.microsoft.com/office/word/2010/wordprocessingDrawing" xmlns:wp="http://schemas.openxmlformats.org/drawingml/2006/wordprocessingDrawing" xmlns:w10="urn:schemas-microsoft-com:office:word" xmlns:w="http://schemas.openxmlformats.org/wordprocessingml/2006/main" xmlns:w14="http://schemas.microsoft.com/office/word/2010/wordml" xmlns:w15="http://schemas.microsoft.com/office/word/2012/wordml" xmlns:w16cid="http://schemas.microsoft.com/office/word/2016/wordml/cid" xmlns:w16se="http://schemas.microsoft.com/office/word/2015/wordml/symex" xmlns:wpg="http://schemas.microsoft.com/office/word/2010/wordprocessingGroup" xmlns:wpi="http://schemas.microsoft.com/office/word/2010/wordprocessingInk" xmlns:wne="http://schemas.microsoft.com/office/word/2006/wordml" xmlns:wps="http://schemas.microsoft.com/office/word/2010/wordprocessingShape" mc:Ignorable="w14 w15 w16se w16cid wp14"/>
-</file>
-
-<file path=word/glossary/fontTable.xml><?xml version="1.0" encoding="utf-8"?>
-<w:fonts xmlns:mc="http://schemas.openxmlformats.org/markup-compatibility/2006" xmlns:r="http://schemas.openxmlformats.org/officeDocument/2006/relationships" xmlns:w="http://schemas.openxmlformats.org/wordprocessingml/2006/main" xmlns:w14="http://schemas.microsoft.com/office/word/2010/wordml" xmlns:w15="http://schemas.microsoft.com/office/word/2012/wordml" xmlns:w16cid="http://schemas.microsoft.com/office/word/2016/wordml/cid" xmlns:w16se="http://schemas.microsoft.com/office/word/2015/wordml/symex" mc:Ignorable="w14 w15 w16se w16cid">
-  <w:font w:name="Times New Roman">
-    <w:panose1 w:val="02020603050405020304"/>
-    <w:charset w:val="00"/>
-    <w:family w:val="roman"/>
-    <w:pitch w:val="variable"/>
-    <w:sig w:usb0="E0002AFF" w:usb1="C0007843" w:usb2="00000009" w:usb3="00000000" w:csb0="000001FF" w:csb1="00000000"/>
-  </w:font>
-  <w:font w:name="Symbol">
-    <w:panose1 w:val="05050102010706020507"/>
-    <w:charset w:val="02"/>
-    <w:family w:val="roman"/>
-    <w:pitch w:val="variable"/>
-    <w:sig w:usb0="00000000" w:usb1="10000000" w:usb2="00000000" w:usb3="00000000" w:csb0="80000000" w:csb1="00000000"/>
-  </w:font>
-  <w:font w:name="Courier New">
-    <w:panose1 w:val="02070309020205020404"/>
-    <w:charset w:val="00"/>
-    <w:family w:val="modern"/>
-    <w:pitch w:val="fixed"/>
-    <w:sig w:usb0="E0002EFF" w:usb1="C0007843" w:usb2="00000009" w:usb3="00000000" w:csb0="000001FF" w:csb1="00000000"/>
-  </w:font>
-  <w:font w:name="Wingdings">
-    <w:panose1 w:val="05000000000000000000"/>
-    <w:charset w:val="02"/>
-    <w:family w:val="auto"/>
-    <w:pitch w:val="variable"/>
-    <w:sig w:usb0="00000000" w:usb1="10000000" w:usb2="00000000" w:usb3="00000000" w:csb0="80000000" w:csb1="00000000"/>
-  </w:font>
-  <w:font w:name="Calibri">
-    <w:panose1 w:val="020F0502020204030204"/>
-    <w:charset w:val="00"/>
-    <w:family w:val="swiss"/>
-    <w:pitch w:val="variable"/>
-    <w:sig w:usb0="E0002AFF" w:usb1="4000ACFF" w:usb2="00000001" w:usb3="00000000" w:csb0="000001FF" w:csb1="00000000"/>
-  </w:font>
-  <w:font w:name="Calibri Light">
-    <w:panose1 w:val="020F0302020204030204"/>
-    <w:charset w:val="00"/>
-    <w:family w:val="swiss"/>
-    <w:pitch w:val="variable"/>
-    <w:sig w:usb0="A0002AEF" w:usb1="4000207B" w:usb2="00000000" w:usb3="00000000" w:csb0="000001FF" w:csb1="00000000"/>
-  </w:font>
-</w:fonts>
-</file>
-
-<file path=word/glossary/settings.xml><?xml version="1.0" encoding="utf-8"?>
-<w:settings xmlns:mc="http://schemas.openxmlformats.org/markup-compatibility/2006" xmlns:o="urn:schemas-microsoft-com:office:office" xmlns:r="http://schemas.openxmlformats.org/officeDocument/2006/relationships" xmlns:m="http://schemas.openxmlformats.org/officeDocument/2006/math" xmlns:v="urn:schemas-microsoft-com:vml" xmlns:w10="urn:schemas-microsoft-com:office:word" xmlns:w="http://schemas.openxmlformats.org/wordprocessingml/2006/main" xmlns:w14="http://schemas.microsoft.com/office/word/2010/wordml" xmlns:w15="http://schemas.microsoft.com/office/word/2012/wordml" xmlns:w16cid="http://schemas.microsoft.com/office/word/2016/wordml/cid" xmlns:w16se="http://schemas.microsoft.com/office/word/2015/wordml/symex" xmlns:sl="http://schemas.openxmlformats.org/schemaLibrary/2006/main" mc:Ignorable="w14 w15 w16se w16cid">
-  <w:view w:val="normal"/>
-  <w:defaultTabStop w:val="708"/>
-  <w:hyphenationZone w:val="425"/>
-  <w:characterSpacingControl w:val="doNotCompress"/>
-  <w:compat>
-    <w:useFELayout/>
-    <w:compatSetting w:name="compatibilityMode" w:uri="http://schemas.microsoft.com/office/word" w:val="15"/>
-    <w:compatSetting w:name="overrideTableStyleFontSizeAndJustification" w:uri="http://schemas.microsoft.com/office/word" w:val="1"/>
-    <w:compatSetting w:name="enableOpenTypeFeatures" w:uri="http://schemas.microsoft.com/office/word" w:val="1"/>
-    <w:compatSetting w:name="doNotFlipMirrorIndents" w:uri="http://schemas.microsoft.com/office/word" w:val="1"/>
-    <w:compatSetting w:name="differentiateMultirowTableHeaders" w:uri="http://schemas.microsoft.com/office/word" w:val="1"/>
-    <w:compatSetting w:name="useWord2013TrackBottomHyphenation" w:uri="http://schemas.microsoft.com/office/word" w:val="0"/>
-  </w:compat>
-  <w:rsids>
-    <w:rsidRoot w:val="00DE5DE0"/>
-    <w:rsid w:val="00DE5DE0"/>
-  </w:rsids>
-  <m:mathPr>
-    <m:mathFont m:val="Cambria Math"/>
-    <m:brkBin m:val="before"/>
-    <m:brkBinSub m:val="--"/>
-    <m:smallFrac m:val="0"/>
-    <m:dispDef/>
-    <m:lMargin m:val="0"/>
-    <m:rMargin m:val="0"/>
-    <m:defJc m:val="centerGroup"/>
-    <m:wrapIndent m:val="1440"/>
-    <m:intLim m:val="subSup"/>
-    <m:naryLim m:val="undOvr"/>
-  </m:mathPr>
-  <w:themeFontLang w:val="pt-BR"/>
-  <w:clrSchemeMapping w:bg1="light1" w:t1="dark1" w:bg2="light2" w:t2="dark2" w:accent1="accent1" w:accent2="accent2" w:accent3="accent3" w:accent4="accent4" w:accent5="accent5" w:accent6="accent6" w:hyperlink="hyperlink" w:followedHyperlink="followedHyperlink"/>
-  <w:decimalSymbol w:val=","/>
-  <w:listSeparator w:val=";"/>
-  <w15:chartTrackingRefBased/>
-</w:settings>
-</file>
-
-<file path=word/glossary/styles.xml><?xml version="1.0" encoding="utf-8"?>
-<w:styles xmlns:mc="http://schemas.openxmlformats.org/markup-compatibility/2006" xmlns:r="http://schemas.openxmlformats.org/officeDocument/2006/relationships" xmlns:w="http://schemas.openxmlformats.org/wordprocessingml/2006/main" xmlns:w14="http://schemas.microsoft.com/office/word/2010/wordml" xmlns:w15="http://schemas.microsoft.com/office/word/2012/wordml" xmlns:w16cid="http://schemas.microsoft.com/office/word/2016/wordml/cid" xmlns:w16se="http://schemas.microsoft.com/office/word/2015/wordml/symex" mc:Ignorable="w14 w15 w16se w16cid">
-  <w:docDefaults>
-    <w:rPrDefault>
-      <w:rPr>
-        <w:rFonts w:asciiTheme="minorHAnsi" w:eastAsiaTheme="minorEastAsia" w:hAnsiTheme="minorHAnsi" w:cstheme="minorBidi"/>
-        <w:sz w:val="22"/>
-        <w:szCs w:val="22"/>
-        <w:lang w:val="pt-BR" w:eastAsia="pt-BR" w:bidi="ar-SA"/>
-      </w:rPr>
-    </w:rPrDefault>
-    <w:pPrDefault>
-      <w:pPr>
-        <w:spacing w:after="160" w:line="259" w:lineRule="auto"/>
-      </w:pPr>
-    </w:pPrDefault>
-  </w:docDefaults>
-  <w:latentStyles w:defLockedState="0" w:defUIPriority="99" w:defSemiHidden="0" w:defUnhideWhenUsed="0" w:defQFormat="0" w:count="375">
-    <w:lsdException w:name="Normal" w:uiPriority="0" w:qFormat="1"/>
-    <w:lsdException w:name="heading 1" w:uiPriority="9" w:qFormat="1"/>
-    <w:lsdException w:name="heading 2" w:semiHidden="1" w:uiPriority="9" w:unhideWhenUsed="1" w:qFormat="1"/>
-    <w:lsdException w:name="heading 3" w:semiHidden="1" w:uiPriority="9" w:unhideWhenUsed="1" w:qFormat="1"/>
-    <w:lsdException w:name="heading 4" w:semiHidden="1" w:uiPriority="9" w:unhideWhenUsed="1" w:qFormat="1"/>
-    <w:lsdException w:name="heading 5" w:semiHidden="1" w:uiPriority="9" w:unhideWhenUsed="1" w:qFormat="1"/>
-    <w:lsdException w:name="heading 6" w:semiHidden="1" w:uiPriority="9" w:unhideWhenUsed="1" w:qFormat="1"/>
-    <w:lsdException w:name="heading 7" w:semiHidden="1" w:uiPriority="9" w:unhideWhenUsed="1" w:qFormat="1"/>
-    <w:lsdException w:name="heading 8" w:semiHidden="1" w:uiPriority="9" w:unhideWhenUsed="1" w:qFormat="1"/>
-    <w:lsdException w:name="heading 9" w:semiHidden="1" w:uiPriority="9" w:unhideWhenUsed="1" w:qFormat="1"/>
-    <w:lsdException w:name="index 1" w:semiHidden="1" w:unhideWhenUsed="1"/>
-    <w:lsdException w:name="index 2" w:semiHidden="1" w:unhideWhenUsed="1"/>
-    <w:lsdException w:name="index 3" w:semiHidden="1" w:unhideWhenUsed="1"/>
-    <w:lsdException w:name="index 4" w:semiHidden="1" w:unhideWhenUsed="1"/>
-    <w:lsdException w:name="index 5" w:semiHidden="1" w:unhideWhenUsed="1"/>
-    <w:lsdException w:name="index 6" w:semiHidden="1" w:unhideWhenUsed="1"/>
-    <w:lsdException w:name="index 7" w:semiHidden="1" w:unhideWhenUsed="1"/>
-    <w:lsdException w:name="index 8" w:semiHidden="1" w:unhideWhenUsed="1"/>
-    <w:lsdException w:name="index 9" w:semiHidden="1" w:unhideWhenUsed="1"/>
-    <w:lsdException w:name="toc 1" w:semiHidden="1" w:uiPriority="39" w:unhideWhenUsed="1"/>
-    <w:lsdException w:name="toc 2" w:semiHidden="1" w:uiPriority="39" w:unhideWhenUsed="1"/>
-    <w:lsdException w:name="toc 3" w:semiHidden="1" w:uiPriority="39" w:unhideWhenUsed="1"/>
-    <w:lsdException w:name="toc 4" w:semiHidden="1" w:uiPriority="39" w:unhideWhenUsed="1"/>
-    <w:lsdException w:name="toc 5" w:semiHidden="1" w:uiPriority="39" w:unhideWhenUsed="1"/>
-    <w:lsdException w:name="toc 6" w:semiHidden="1" w:uiPriority="39" w:unhideWhenUsed="1"/>
-    <w:lsdException w:name="toc 7" w:semiHidden="1" w:uiPriority="39" w:unhideWhenUsed="1"/>
-    <w:lsdException w:name="toc 8" w:semiHidden="1" w:uiPriority="39" w:unhideWhenUsed="1"/>
-    <w:lsdException w:name="toc 9" w:semiHidden="1" w:uiPriority="39" w:unhideWhenUsed="1"/>
-    <w:lsdException w:name="Normal Indent" w:semiHidden="1" w:unhideWhenUsed="1"/>
-    <w:lsdException w:name="footnote text" w:semiHidden="1" w:unhideWhenUsed="1"/>
-    <w:lsdException w:name="annotation text" w:semiHidden="1" w:unhideWhenUsed="1"/>
-    <w:lsdException w:name="header" w:semiHidden="1" w:unhideWhenUsed="1"/>
-    <w:lsdException w:name="footer" w:semiHidden="1" w:unhideWhenUsed="1"/>
-    <w:lsdException w:name="index heading" w:semiHidden="1" w:unhideWhenUsed="1"/>
-    <w:lsdException w:name="caption" w:semiHidden="1" w:uiPriority="35" w:unhideWhenUsed="1" w:qFormat="1"/>
-    <w:lsdException w:name="table of figures" w:semiHidden="1" w:unhideWhenUsed="1"/>
-    <w:lsdException w:name="envelope address" w:semiHidden="1" w:unhideWhenUsed="1"/>
-    <w:lsdException w:name="envelope return" w:semiHidden="1" w:unhideWhenUsed="1"/>
-    <w:lsdException w:name="footnote reference" w:semiHidden="1" w:unhideWhenUsed="1"/>
-    <w:lsdException w:name="annotation reference" w:semiHidden="1" w:unhideWhenUsed="1"/>
-    <w:lsdException w:name="line number" w:semiHidden="1" w:unhideWhenUsed="1"/>
-    <w:lsdException w:name="page number" w:semiHidden="1" w:unhideWhenUsed="1"/>
-    <w:lsdException w:name="endnote reference" w:semiHidden="1" w:unhideWhenUsed="1"/>
-    <w:lsdException w:name="endnote text" w:semiHidden="1" w:unhideWhenUsed="1"/>
-    <w:lsdException w:name="table of authorities" w:semiHidden="1" w:unhideWhenUsed="1"/>
-    <w:lsdException w:name="macro" w:semiHidden="1" w:unhideWhenUsed="1"/>
-    <w:lsdException w:name="toa heading" w:semiHidden="1" w:unhideWhenUsed="1"/>
-    <w:lsdException w:name="List" w:semiHidden="1" w:unhideWhenUsed="1"/>
-    <w:lsdException w:name="List Bullet" w:semiHidden="1" w:unhideWhenUsed="1"/>
-    <w:lsdException w:name="List Number" w:semiHidden="1" w:unhideWhenUsed="1"/>
-    <w:lsdException w:name="List 2" w:semiHidden="1" w:unhideWhenUsed="1"/>
-    <w:lsdException w:name="List 3" w:semiHidden="1" w:unhideWhenUsed="1"/>
-    <w:lsdException w:name="List 4" w:semiHidden="1" w:unhideWhenUsed="1"/>
-    <w:lsdException w:name="List 5" w:semiHidden="1" w:unhideWhenUsed="1"/>
-    <w:lsdException w:name="List Bullet 2" w:semiHidden="1" w:unhideWhenUsed="1"/>
-    <w:lsdException w:name="List Bullet 3" w:semiHidden="1" w:unhideWhenUsed="1"/>
-    <w:lsdException w:name="List Bullet 4" w:semiHidden="1" w:unhideWhenUsed="1"/>
-    <w:lsdException w:name="List Bullet 5" w:semiHidden="1" w:unhideWhenUsed="1"/>
-    <w:lsdException w:name="List Number 2" w:semiHidden="1" w:unhideWhenUsed="1"/>
-    <w:lsdException w:name="List Number 3" w:semiHidden="1" w:unhideWhenUsed="1"/>
-    <w:lsdException w:name="List Number 4" w:semiHidden="1" w:unhideWhenUsed="1"/>
-    <w:lsdException w:name="List Number 5" w:semiHidden="1" w:unhideWhenUsed="1"/>
-    <w:lsdException w:name="Title" w:uiPriority="10" w:qFormat="1"/>
-    <w:lsdException w:name="Closing" w:semiHidden="1" w:unhideWhenUsed="1"/>
-    <w:lsdException w:name="Signature" w:semiHidden="1" w:unhideWhenUsed="1"/>
-    <w:lsdException w:name="Default Paragraph Font" w:semiHidden="1" w:uiPriority="1" w:unhideWhenUsed="1"/>
-    <w:lsdException w:name="Body Text" w:semiHidden="1" w:unhideWhenUsed="1"/>
-    <w:lsdException w:name="Body Text Indent" w:semiHidden="1" w:unhideWhenUsed="1"/>
-    <w:lsdException w:name="List Continue" w:semiHidden="1" w:unhideWhenUsed="1"/>
-    <w:lsdException w:name="List Continue 2" w:semiHidden="1" w:unhideWhenUsed="1"/>
-    <w:lsdException w:name="List Continue 3" w:semiHidden="1" w:unhideWhenUsed="1"/>
-    <w:lsdException w:name="List Continue 4" w:semiHidden="1" w:unhideWhenUsed="1"/>
-    <w:lsdException w:name="List Continue 5" w:semiHidden="1" w:unhideWhenUsed="1"/>
-    <w:lsdException w:name="Message Header" w:semiHidden="1" w:unhideWhenUsed="1"/>
-    <w:lsdException w:name="Subtitle" w:uiPriority="11" w:qFormat="1"/>
-    <w:lsdException w:name="Salutation" w:semiHidden="1" w:unhideWhenUsed="1"/>
-    <w:lsdException w:name="Date" w:semiHidden="1" w:unhideWhenUsed="1"/>
-    <w:lsdException w:name="Body Text First Indent" w:semiHidden="1" w:unhideWhenUsed="1"/>
-    <w:lsdException w:name="Body Text First Indent 2" w:semiHidden="1" w:unhideWhenUsed="1"/>
-    <w:lsdException w:name="Note Heading" w:semiHidden="1" w:unhideWhenUsed="1"/>
-    <w:lsdException w:name="Body Text 2" w:semiHidden="1" w:unhideWhenUsed="1"/>
-    <w:lsdException w:name="Body Text 3" w:semiHidden="1" w:unhideWhenUsed="1"/>
-    <w:lsdException w:name="Body Text Indent 2" w:semiHidden="1" w:unhideWhenUsed="1"/>
-    <w:lsdException w:name="Body Text Indent 3" w:semiHidden="1" w:unhideWhenUsed="1"/>
-    <w:lsdException w:name="Block Text" w:semiHidden="1" w:unhideWhenUsed="1"/>
-    <w:lsdException w:name="Hyperlink" w:semiHidden="1" w:unhideWhenUsed="1"/>
-    <w:lsdException w:name="FollowedHyperlink" w:semiHidden="1" w:unhideWhenUsed="1"/>
-    <w:lsdException w:name="Strong" w:uiPriority="22" w:qFormat="1"/>
-    <w:lsdException w:name="Emphasis" w:uiPriority="20" w:qFormat="1"/>
-    <w:lsdException w:name="Document Map" w:semiHidden="1" w:unhideWhenUsed="1"/>
-    <w:lsdException w:name="Plain Text" w:semiHidden="1" w:unhideWhenUsed="1"/>
-    <w:lsdException w:name="E-mail Signature" w:semiHidden="1" w:unhideWhenUsed="1"/>
-    <w:lsdException w:name="HTML Top of Form" w:semiHidden="1" w:unhideWhenUsed="1"/>
-    <w:lsdException w:name="HTML Bottom of Form" w:semiHidden="1" w:unhideWhenUsed="1"/>
-    <w:lsdException w:name="Normal (Web)" w:semiHidden="1" w:unhideWhenUsed="1"/>
-    <w:lsdException w:name="HTML Acronym" w:semiHidden="1" w:unhideWhenUsed="1"/>
-    <w:lsdException w:name="HTML Address" w:semiHidden="1" w:unhideWhenUsed="1"/>
-    <w:lsdException w:name="HTML Cite" w:semiHidden="1" w:unhideWhenUsed="1"/>
-    <w:lsdException w:name="HTML Code" w:semiHidden="1" w:unhideWhenUsed="1"/>
-    <w:lsdException w:name="HTML Definition" w:semiHidden="1" w:unhideWhenUsed="1"/>
-    <w:lsdException w:name="HTML Keyboard" w:semiHidden="1" w:unhideWhenUsed="1"/>
-    <w:lsdException w:name="HTML Preformatted" w:semiHidden="1" w:unhideWhenUsed="1"/>
-    <w:lsdException w:name="HTML Sample" w:semiHidden="1" w:unhideWhenUsed="1"/>
-    <w:lsdException w:name="HTML Typewriter" w:semiHidden="1" w:unhideWhenUsed="1"/>
-    <w:lsdException w:name="HTML Variable" w:semiHidden="1" w:unhideWhenUsed="1"/>
-    <w:lsdException w:name="Normal Table" w:semiHidden="1" w:unhideWhenUsed="1"/>
-    <w:lsdException w:name="annotation subject" w:semiHidden="1" w:unhideWhenUsed="1"/>
-    <w:lsdException w:name="No List" w:semiHidden="1" w:unhideWhenUsed="1"/>
-    <w:lsdException w:name="Outline List 1" w:semiHidden="1" w:unhideWhenUsed="1"/>
-    <w:lsdException w:name="Outline List 2" w:semiHidden="1" w:unhideWhenUsed="1"/>
-    <w:lsdException w:name="Outline List 3" w:semiHidden="1" w:unhideWhenUsed="1"/>
-    <w:lsdException w:name="Table Simple 1" w:semiHidden="1" w:unhideWhenUsed="1"/>
-    <w:lsdException w:name="Table Simple 2" w:semiHidden="1" w:unhideWhenUsed="1"/>
-    <w:lsdException w:name="Table Simple 3" w:semiHidden="1" w:unhideWhenUsed="1"/>
-    <w:lsdException w:name="Table Classic 1" w:semiHidden="1" w:unhideWhenUsed="1"/>
-    <w:lsdException w:name="Table Classic 2" w:semiHidden="1" w:unhideWhenUsed="1"/>
-    <w:lsdException w:name="Table Classic 3" w:semiHidden="1" w:unhideWhenUsed="1"/>
-    <w:lsdException w:name="Table Classic 4" w:semiHidden="1" w:unhideWhenUsed="1"/>
-    <w:lsdException w:name="Table Colorful 1" w:semiHidden="1" w:unhideWhenUsed="1"/>
-    <w:lsdException w:name="Table Colorful 2" w:semiHidden="1" w:unhideWhenUsed="1"/>
-    <w:lsdException w:name="Table Colorful 3" w:semiHidden="1" w:unhideWhenUsed="1"/>
-    <w:lsdException w:name="Table Columns 1" w:semiHidden="1" w:unhideWhenUsed="1"/>
-    <w:lsdException w:name="Table Columns 2" w:semiHidden="1" w:unhideWhenUsed="1"/>
-    <w:lsdException w:name="Table Columns 3" w:semiHidden="1" w:unhideWhenUsed="1"/>
-    <w:lsdException w:name="Table Columns 4" w:semiHidden="1" w:unhideWhenUsed="1"/>
-    <w:lsdException w:name="Table Columns 5" w:semiHidden="1" w:unhideWhenUsed="1"/>
-    <w:lsdException w:name="Table Grid 1" w:semiHidden="1" w:unhideWhenUsed="1"/>
-    <w:lsdException w:name="Table Grid 2" w:semiHidden="1" w:unhideWhenUsed="1"/>
-    <w:lsdException w:name="Table Grid 3" w:semiHidden="1" w:unhideWhenUsed="1"/>
-    <w:lsdException w:name="Table Grid 4" w:semiHidden="1" w:unhideWhenUsed="1"/>
-    <w:lsdException w:name="Table Grid 5" w:semiHidden="1" w:unhideWhenUsed="1"/>
-    <w:lsdException w:name="Table Grid 6" w:semiHidden="1" w:unhideWhenUsed="1"/>
-    <w:lsdException w:name="Table Grid 7" w:semiHidden="1" w:unhideWhenUsed="1"/>
-    <w:lsdException w:name="Table Grid 8" w:semiHidden="1" w:unhideWhenUsed="1"/>
-    <w:lsdException w:name="Table List 1" w:semiHidden="1" w:unhideWhenUsed="1"/>
-    <w:lsdException w:name="Table List 2" w:semiHidden="1" w:unhideWhenUsed="1"/>
-    <w:lsdException w:name="Table List 3" w:semiHidden="1" w:unhideWhenUsed="1"/>
-    <w:lsdException w:name="Table List 4" w:semiHidden="1" w:unhideWhenUsed="1"/>
-    <w:lsdException w:name="Table List 5" w:semiHidden="1" w:unhideWhenUsed="1"/>
-    <w:lsdException w:name="Table List 6" w:semiHidden="1" w:unhideWhenUsed="1"/>
-    <w:lsdException w:name="Table List 7" w:semiHidden="1" w:unhideWhenUsed="1"/>
-    <w:lsdException w:name="Table List 8" w:semiHidden="1" w:unhideWhenUsed="1"/>
-    <w:lsdException w:name="Table 3D effects 1" w:semiHidden="1" w:unhideWhenUsed="1"/>
-    <w:lsdException w:name="Table 3D effects 2" w:semiHidden="1" w:unhideWhenUsed="1"/>
-    <w:lsdException w:name="Table 3D effects 3" w:semiHidden="1" w:unhideWhenUsed="1"/>
-    <w:lsdException w:name="Table Contemporary" w:semiHidden="1" w:unhideWhenUsed="1"/>
-    <w:lsdException w:name="Table Elegant" w:semiHidden="1" w:unhideWhenUsed="1"/>
-    <w:lsdException w:name="Table Professional" w:semiHidden="1" w:unhideWhenUsed="1"/>
-    <w:lsdException w:name="Table Subtle 1" w:semiHidden="1" w:unhideWhenUsed="1"/>
-    <w:lsdException w:name="Table Subtle 2" w:semiHidden="1" w:unhideWhenUsed="1"/>
-    <w:lsdException w:name="Table Web 1" w:semiHidden="1" w:unhideWhenUsed="1"/>
-    <w:lsdException w:name="Table Web 2" w:semiHidden="1" w:unhideWhenUsed="1"/>
-    <w:lsdException w:name="Table Web 3" w:semiHidden="1" w:unhideWhenUsed="1"/>
-    <w:lsdException w:name="Balloon Text" w:semiHidden="1" w:unhideWhenUsed="1"/>
-    <w:lsdException w:name="Table Grid" w:uiPriority="39"/>
-    <w:lsdException w:name="Table Theme" w:semiHidden="1" w:unhideWhenUsed="1"/>
-    <w:lsdException w:name="Placeholder Text" w:semiHidden="1"/>
-    <w:lsdException w:name="No Spacing" w:uiPriority="1" w:qFormat="1"/>
-    <w:lsdException w:name="Light Shading" w:uiPriority="60"/>
-    <w:lsdException w:name="Light List" w:uiPriority="61"/>
-    <w:lsdException w:name="Light Grid" w:uiPriority="62"/>
-    <w:lsdException w:name="Medium Shading 1" w:uiPriority="63"/>
-    <w:lsdException w:name="Medium Shading 2" w:uiPriority="64"/>
-    <w:lsdException w:name="Medium List 1" w:uiPriority="65"/>
-    <w:lsdException w:name="Medium List 2" w:uiPriority="66"/>
-    <w:lsdException w:name="Medium Grid 1" w:uiPriority="67"/>
-    <w:lsdException w:name="Medium Grid 2" w:uiPriority="68"/>
-    <w:lsdException w:name="Medium Grid 3" w:uiPriority="69"/>
-    <w:lsdException w:name="Dark List" w:uiPriority="70"/>
-    <w:lsdException w:name="Colorful Shading" w:uiPriority="71"/>
-    <w:lsdException w:name="Colorful List" w:uiPriority="72"/>
-    <w:lsdException w:name="Colorful Grid" w:uiPriority="73"/>
-    <w:lsdException w:name="Light Shading Accent 1" w:uiPriority="60"/>
-    <w:lsdException w:name="Light List Accent 1" w:uiPriority="61"/>
-    <w:lsdException w:name="Light Grid Accent 1" w:uiPriority="62"/>
-    <w:lsdException w:name="Medium Shading 1 Accent 1" w:uiPriority="63"/>
-    <w:lsdException w:name="Medium Shading 2 Accent 1" w:uiPriority="64"/>
-    <w:lsdException w:name="Medium List 1 Accent 1" w:uiPriority="65"/>
-    <w:lsdException w:name="Revision" w:semiHidden="1"/>
-    <w:lsdException w:name="List Paragraph" w:uiPriority="34" w:qFormat="1"/>
-    <w:lsdException w:name="Quote" w:uiPriority="29" w:qFormat="1"/>
-    <w:lsdException w:name="Intense Quote" w:uiPriority="30" w:qFormat="1"/>
-    <w:lsdException w:name="Medium List 2 Accent 1" w:uiPriority="66"/>
-    <w:lsdException w:name="Medium Grid 1 Accent 1" w:uiPriority="67"/>
-    <w:lsdException w:name="Medium Grid 2 Accent 1" w:uiPriority="68"/>
-    <w:lsdException w:name="Medium Grid 3 Accent 1" w:uiPriority="69"/>
-    <w:lsdException w:name="Dark List Accent 1" w:uiPriority="70"/>
-    <w:lsdException w:name="Colorful Shading Accent 1" w:uiPriority="71"/>
-    <w:lsdException w:name="Colorful List Accent 1" w:uiPriority="72"/>
-    <w:lsdException w:name="Colorful Grid Accent 1" w:uiPriority="73"/>
-    <w:lsdException w:name="Light Shading Accent 2" w:uiPriority="60"/>
-    <w:lsdException w:name="Light List Accent 2" w:uiPriority="61"/>
-    <w:lsdException w:name="Light Grid Accent 2" w:uiPriority="62"/>
-    <w:lsdException w:name="Medium Shading 1 Accent 2" w:uiPriority="63"/>
-    <w:lsdException w:name="Medium Shading 2 Accent 2" w:uiPriority="64"/>
-    <w:lsdException w:name="Medium List 1 Accent 2" w:uiPriority="65"/>
-    <w:lsdException w:name="Medium List 2 Accent 2" w:uiPriority="66"/>
-    <w:lsdException w:name="Medium Grid 1 Accent 2" w:uiPriority="67"/>
-    <w:lsdException w:name="Medium Grid 2 Accent 2" w:uiPriority="68"/>
-    <w:lsdException w:name="Medium Grid 3 Accent 2" w:uiPriority="69"/>
-    <w:lsdException w:name="Dark List Accent 2" w:uiPriority="70"/>
-    <w:lsdException w:name="Colorful Shading Accent 2" w:uiPriority="71"/>
-    <w:lsdException w:name="Colorful List Accent 2" w:uiPriority="72"/>
-    <w:lsdException w:name="Colorful Grid Accent 2" w:uiPriority="73"/>
-    <w:lsdException w:name="Light Shading Accent 3" w:uiPriority="60"/>
-    <w:lsdException w:name="Light List Accent 3" w:uiPriority="61"/>
-    <w:lsdException w:name="Light Grid Accent 3" w:uiPriority="62"/>
-    <w:lsdException w:name="Medium Shading 1 Accent 3" w:uiPriority="63"/>
-    <w:lsdException w:name="Medium Shading 2 Accent 3" w:uiPriority="64"/>
-    <w:lsdException w:name="Medium List 1 Accent 3" w:uiPriority="65"/>
-    <w:lsdException w:name="Medium List 2 Accent 3" w:uiPriority="66"/>
-    <w:lsdException w:name="Medium Grid 1 Accent 3" w:uiPriority="67"/>
-    <w:lsdException w:name="Medium Grid 2 Accent 3" w:uiPriority="68"/>
-    <w:lsdException w:name="Medium Grid 3 Accent 3" w:uiPriority="69"/>
-    <w:lsdException w:name="Dark List Accent 3" w:uiPriority="70"/>
-    <w:lsdException w:name="Colorful Shading Accent 3" w:uiPriority="71"/>
-    <w:lsdException w:name="Colorful List Accent 3" w:uiPriority="72"/>
-    <w:lsdException w:name="Colorful Grid Accent 3" w:uiPriority="73"/>
-    <w:lsdException w:name="Light Shading Accent 4" w:uiPriority="60"/>
-    <w:lsdException w:name="Light List Accent 4" w:uiPriority="61"/>
-    <w:lsdException w:name="Light Grid Accent 4" w:uiPriority="62"/>
-    <w:lsdException w:name="Medium Shading 1 Accent 4" w:uiPriority="63"/>
-    <w:lsdException w:name="Medium Shading 2 Accent 4" w:uiPriority="64"/>
-    <w:lsdException w:name="Medium List 1 Accent 4" w:uiPriority="65"/>
-    <w:lsdException w:name="Medium List 2 Accent 4" w:uiPriority="66"/>
-    <w:lsdException w:name="Medium Grid 1 Accent 4" w:uiPriority="67"/>
-    <w:lsdException w:name="Medium Grid 2 Accent 4" w:uiPriority="68"/>
-    <w:lsdException w:name="Medium Grid 3 Accent 4" w:uiPriority="69"/>
-    <w:lsdException w:name="Dark List Accent 4" w:uiPriority="70"/>
-    <w:lsdException w:name="Colorful Shading Accent 4" w:uiPriority="71"/>
-    <w:lsdException w:name="Colorful List Accent 4" w:uiPriority="72"/>
-    <w:lsdException w:name="Colorful Grid Accent 4" w:uiPriority="73"/>
-    <w:lsdException w:name="Light Shading Accent 5" w:uiPriority="60"/>
-    <w:lsdException w:name="Light List Accent 5" w:uiPriority="61"/>
-    <w:lsdException w:name="Light Grid Accent 5" w:uiPriority="62"/>
-    <w:lsdException w:name="Medium Shading 1 Accent 5" w:uiPriority="63"/>
-    <w:lsdException w:name="Medium Shading 2 Accent 5" w:uiPriority="64"/>
-    <w:lsdException w:name="Medium List 1 Accent 5" w:uiPriority="65"/>
-    <w:lsdException w:name="Medium List 2 Accent 5" w:uiPriority="66"/>
-    <w:lsdException w:name="Medium Grid 1 Accent 5" w:uiPriority="67"/>
-    <w:lsdException w:name="Medium Grid 2 Accent 5" w:uiPriority="68"/>
-    <w:lsdException w:name="Medium Grid 3 Accent 5" w:uiPriority="69"/>
-    <w:lsdException w:name="Dark List Accent 5" w:uiPriority="70"/>
-    <w:lsdException w:name="Colorful Shading Accent 5" w:uiPriority="71"/>
-    <w:lsdException w:name="Colorful List Accent 5" w:uiPriority="72"/>
-    <w:lsdException w:name="Colorful Grid Accent 5" w:uiPriority="73"/>
-    <w:lsdException w:name="Light Shading Accent 6" w:uiPriority="60"/>
-    <w:lsdException w:name="Light List Accent 6" w:uiPriority="61"/>
-    <w:lsdException w:name="Light Grid Accent 6" w:uiPriority="62"/>
-    <w:lsdException w:name="Medium Shading 1 Accent 6" w:uiPriority="63"/>
-    <w:lsdException w:name="Medium Shading 2 Accent 6" w:uiPriority="64"/>
-    <w:lsdException w:name="Medium List 1 Accent 6" w:uiPriority="65"/>
-    <w:lsdException w:name="Medium List 2 Accent 6" w:uiPriority="66"/>
-    <w:lsdException w:name="Medium Grid 1 Accent 6" w:uiPriority="67"/>
-    <w:lsdException w:name="Medium Grid 2 Accent 6" w:uiPriority="68"/>
-    <w:lsdException w:name="Medium Grid 3 Accent 6" w:uiPriority="69"/>
-    <w:lsdException w:name="Dark List Accent 6" w:uiPriority="70"/>
-    <w:lsdException w:name="Colorful Shading Accent 6" w:uiPriority="71"/>
-    <w:lsdException w:name="Colorful List Accent 6" w:uiPriority="72"/>
-    <w:lsdException w:name="Colorful Grid Accent 6" w:uiPriority="73"/>
-    <w:lsdException w:name="Subtle Emphasis" w:uiPriority="19" w:qFormat="1"/>
-    <w:lsdException w:name="Intense Emphasis" w:uiPriority="21" w:qFormat="1"/>
-    <w:lsdException w:name="Subtle Reference" w:uiPriority="31" w:qFormat="1"/>
-    <w:lsdException w:name="Intense Reference" w:uiPriority="32" w:qFormat="1"/>
-    <w:lsdException w:name="Book Title" w:uiPriority="33" w:qFormat="1"/>
-    <w:lsdException w:name="Bibliography" w:semiHidden="1" w:uiPriority="37" w:unhideWhenUsed="1"/>
-    <w:lsdException w:name="TOC Heading" w:semiHidden="1" w:uiPriority="39" w:unhideWhenUsed="1" w:qFormat="1"/>
-    <w:lsdException w:name="Plain Table 1" w:uiPriority="41"/>
-    <w:lsdException w:name="Plain Table 2" w:uiPriority="42"/>
-    <w:lsdException w:name="Plain Table 3" w:uiPriority="43"/>
-    <w:lsdException w:name="Plain Table 4" w:uiPriority="44"/>
-    <w:lsdException w:name="Plain Table 5" w:uiPriority="45"/>
-    <w:lsdException w:name="Grid Table Light" w:uiPriority="40"/>
-    <w:lsdException w:name="Grid Table 1 Light" w:uiPriority="46"/>
-    <w:lsdException w:name="Grid Table 2" w:uiPriority="47"/>
-    <w:lsdException w:name="Grid Table 3" w:uiPriority="48"/>
-    <w:lsdException w:name="Grid Table 4" w:uiPriority="49"/>
-    <w:lsdException w:name="Grid Table 5 Dark" w:uiPriority="50"/>
-    <w:lsdException w:name="Grid Table 6 Colorful" w:uiPriority="51"/>
-    <w:lsdException w:name="Grid Table 7 Colorful" w:uiPriority="52"/>
-    <w:lsdException w:name="Grid Table 1 Light Accent 1" w:uiPriority="46"/>
-    <w:lsdException w:name="Grid Table 2 Accent 1" w:uiPriority="47"/>
-    <w:lsdException w:name="Grid Table 3 Accent 1" w:uiPriority="48"/>
-    <w:lsdException w:name="Grid Table 4 Accent 1" w:uiPriority="49"/>
-    <w:lsdException w:name="Grid Table 5 Dark Accent 1" w:uiPriority="50"/>
-    <w:lsdException w:name="Grid Table 6 Colorful Accent 1" w:uiPriority="51"/>
-    <w:lsdException w:name="Grid Table 7 Colorful Accent 1" w:uiPriority="52"/>
-    <w:lsdException w:name="Grid Table 1 Light Accent 2" w:uiPriority="46"/>
-    <w:lsdException w:name="Grid Table 2 Accent 2" w:uiPriority="47"/>
-    <w:lsdException w:name="Grid Table 3 Accent 2" w:uiPriority="48"/>
-    <w:lsdException w:name="Grid Table 4 Accent 2" w:uiPriority="49"/>
-    <w:lsdException w:name="Grid Table 5 Dark Accent 2" w:uiPriority="50"/>
-    <w:lsdException w:name="Grid Table 6 Colorful Accent 2" w:uiPriority="51"/>
-    <w:lsdException w:name="Grid Table 7 Colorful Accent 2" w:uiPriority="52"/>
-    <w:lsdException w:name="Grid Table 1 Light Accent 3" w:uiPriority="46"/>
-    <w:lsdException w:name="Grid Table 2 Accent 3" w:uiPriority="47"/>
-    <w:lsdException w:name="Grid Table 3 Accent 3" w:uiPriority="48"/>
-    <w:lsdException w:name="Grid Table 4 Accent 3" w:uiPriority="49"/>
-    <w:lsdException w:name="Grid Table 5 Dark Accent 3" w:uiPriority="50"/>
-    <w:lsdException w:name="Grid Table 6 Colorful Accent 3" w:uiPriority="51"/>
-    <w:lsdException w:name="Grid Table 7 Colorful Accent 3" w:uiPriority="52"/>
-    <w:lsdException w:name="Grid Table 1 Light Accent 4" w:uiPriority="46"/>
-    <w:lsdException w:name="Grid Table 2 Accent 4" w:uiPriority="47"/>
-    <w:lsdException w:name="Grid Table 3 Accent 4" w:uiPriority="48"/>
-    <w:lsdException w:name="Grid Table 4 Accent 4" w:uiPriority="49"/>
-    <w:lsdException w:name="Grid Table 5 Dark Accent 4" w:uiPriority="50"/>
-    <w:lsdException w:name="Grid Table 6 Colorful Accent 4" w:uiPriority="51"/>
-    <w:lsdException w:name="Grid Table 7 Colorful Accent 4" w:uiPriority="52"/>
-    <w:lsdException w:name="Grid Table 1 Light Accent 5" w:uiPriority="46"/>
-    <w:lsdException w:name="Grid Table 2 Accent 5" w:uiPriority="47"/>
-    <w:lsdException w:name="Grid Table 3 Accent 5" w:uiPriority="48"/>
-    <w:lsdException w:name="Grid Table 4 Accent 5" w:uiPriority="49"/>
-    <w:lsdException w:name="Grid Table 5 Dark Accent 5" w:uiPriority="50"/>
-    <w:lsdException w:name="Grid Table 6 Colorful Accent 5" w:uiPriority="51"/>
-    <w:lsdException w:name="Grid Table 7 Colorful Accent 5" w:uiPriority="52"/>
-    <w:lsdException w:name="Grid Table 1 Light Accent 6" w:uiPriority="46"/>
-    <w:lsdException w:name="Grid Table 2 Accent 6" w:uiPriority="47"/>
-    <w:lsdException w:name="Grid Table 3 Accent 6" w:uiPriority="48"/>
-    <w:lsdException w:name="Grid Table 4 Accent 6" w:uiPriority="49"/>
-    <w:lsdException w:name="Grid Table 5 Dark Accent 6" w:uiPriority="50"/>
-    <w:lsdException w:name="Grid Table 6 Colorful Accent 6" w:uiPriority="51"/>
-    <w:lsdException w:name="Grid Table 7 Colorful Accent 6" w:uiPriority="52"/>
-    <w:lsdException w:name="List Table 1 Light" w:uiPriority="46"/>
-    <w:lsdException w:name="List Table 2" w:uiPriority="47"/>
-    <w:lsdException w:name="List Table 3" w:uiPriority="48"/>
-    <w:lsdException w:name="List Table 4" w:uiPriority="49"/>
-    <w:lsdException w:name="List Table 5 Dark" w:uiPriority="50"/>
-    <w:lsdException w:name="List Table 6 Colorful" w:uiPriority="51"/>
-    <w:lsdException w:name="List Table 7 Colorful" w:uiPriority="52"/>
-    <w:lsdException w:name="List Table 1 Light Accent 1" w:uiPriority="46"/>
-    <w:lsdException w:name="List Table 2 Accent 1" w:uiPriority="47"/>
-    <w:lsdException w:name="List Table 3 Accent 1" w:uiPriority="48"/>
-    <w:lsdException w:name="List Table 4 Accent 1" w:uiPriority="49"/>
-    <w:lsdException w:name="List Table 5 Dark Accent 1" w:uiPriority="50"/>
-    <w:lsdException w:name="List Table 6 Colorful Accent 1" w:uiPriority="51"/>
-    <w:lsdException w:name="List Table 7 Colorful Accent 1" w:uiPriority="52"/>
-    <w:lsdException w:name="List Table 1 Light Accent 2" w:uiPriority="46"/>
-    <w:lsdException w:name="List Table 2 Accent 2" w:uiPriority="47"/>
-    <w:lsdException w:name="List Table 3 Accent 2" w:uiPriority="48"/>
-    <w:lsdException w:name="List Table 4 Accent 2" w:uiPriority="49"/>
-    <w:lsdException w:name="List Table 5 Dark Accent 2" w:uiPriority="50"/>
-    <w:lsdException w:name="List Table 6 Colorful Accent 2" w:uiPriority="51"/>
-    <w:lsdException w:name="List Table 7 Colorful Accent 2" w:uiPriority="52"/>
-    <w:lsdException w:name="List Table 1 Light Accent 3" w:uiPriority="46"/>
-    <w:lsdException w:name="List Table 2 Accent 3" w:uiPriority="47"/>
-    <w:lsdException w:name="List Table 3 Accent 3" w:uiPriority="48"/>
-    <w:lsdException w:name="List Table 4 Accent 3" w:uiPriority="49"/>
-    <w:lsdException w:name="List Table 5 Dark Accent 3" w:uiPriority="50"/>
-    <w:lsdException w:name="List Table 6 Colorful Accent 3" w:uiPriority="51"/>
-    <w:lsdException w:name="List Table 7 Colorful Accent 3" w:uiPriority="52"/>
-    <w:lsdException w:name="List Table 1 Light Accent 4" w:uiPriority="46"/>
-    <w:lsdException w:name="List Table 2 Accent 4" w:uiPriority="47"/>
-    <w:lsdException w:name="List Table 3 Accent 4" w:uiPriority="48"/>
-    <w:lsdException w:name="List Table 4 Accent 4" w:uiPriority="49"/>
-    <w:lsdException w:name="List Table 5 Dark Accent 4" w:uiPriority="50"/>
-    <w:lsdException w:name="List Table 6 Colorful Accent 4" w:uiPriority="51"/>
-    <w:lsdException w:name="List Table 7 Colorful Accent 4" w:uiPriority="52"/>
-    <w:lsdException w:name="List Table 1 Light Accent 5" w:uiPriority="46"/>
-    <w:lsdException w:name="List Table 2 Accent 5" w:uiPriority="47"/>
-    <w:lsdException w:name="List Table 3 Accent 5" w:uiPriority="48"/>
-    <w:lsdException w:name="List Table 4 Accent 5" w:uiPriority="49"/>
-    <w:lsdException w:name="List Table 5 Dark Accent 5" w:uiPriority="50"/>
-    <w:lsdException w:name="List Table 6 Colorful Accent 5" w:uiPriority="51"/>
-    <w:lsdException w:name="List Table 7 Colorful Accent 5" w:uiPriority="52"/>
-    <w:lsdException w:name="List Table 1 Light Accent 6" w:uiPriority="46"/>
-    <w:lsdException w:name="List Table 2 Accent 6" w:uiPriority="47"/>
-    <w:lsdException w:name="List Table 3 Accent 6" w:uiPriority="48"/>
-    <w:lsdException w:name="List Table 4 Accent 6" w:uiPriority="49"/>
-    <w:lsdException w:name="List Table 5 Dark Accent 6" w:uiPriority="50"/>
-    <w:lsdException w:name="List Table 6 Colorful Accent 6" w:uiPriority="51"/>
-    <w:lsdException w:name="List Table 7 Colorful Accent 6" w:uiPriority="52"/>
-    <w:lsdException w:name="Mention" w:semiHidden="1" w:unhideWhenUsed="1"/>
-    <w:lsdException w:name="Smart Hyperlink" w:semiHidden="1" w:unhideWhenUsed="1"/>
-    <w:lsdException w:name="Hashtag" w:semiHidden="1" w:unhideWhenUsed="1"/>
-    <w:lsdException w:name="Unresolved Mention" w:semiHidden="1" w:unhideWhenUsed="1"/>
-  </w:latentStyles>
-  <w:style w:type="paragraph" w:default="1" w:styleId="Normal">
-    <w:name w:val="Normal"/>
-    <w:qFormat/>
-  </w:style>
-  <w:style w:type="character" w:default="1" w:styleId="Fontepargpadro">
-    <w:name w:val="Default Paragraph Font"/>
-    <w:uiPriority w:val="1"/>
-    <w:semiHidden/>
-    <w:unhideWhenUsed/>
-  </w:style>
-  <w:style w:type="table" w:default="1" w:styleId="Tabelanormal">
-    <w:name w:val="Normal Table"/>
-    <w:uiPriority w:val="99"/>
-    <w:semiHidden/>
-    <w:unhideWhenUsed/>
-    <w:tblPr>
-      <w:tblInd w:w="0" w:type="dxa"/>
-      <w:tblCellMar>
-        <w:top w:w="0" w:type="dxa"/>
-        <w:left w:w="108" w:type="dxa"/>
-        <w:bottom w:w="0" w:type="dxa"/>
-        <w:right w:w="108" w:type="dxa"/>
-      </w:tblCellMar>
-    </w:tblPr>
-  </w:style>
-  <w:style w:type="numbering" w:default="1" w:styleId="Semlista">
-    <w:name w:val="No List"/>
-    <w:uiPriority w:val="99"/>
-    <w:semiHidden/>
-    <w:unhideWhenUsed/>
-  </w:style>
-  <w:style w:type="paragraph" w:customStyle="1" w:styleId="F77F46E3DBCA4BA0B86FADD667CA0493">
-    <w:name w:val="F77F46E3DBCA4BA0B86FADD667CA0493"/>
-    <w:rsid w:val="00DE5DE0"/>
-  </w:style>
-  <w:style w:type="paragraph" w:customStyle="1" w:styleId="6106ACB3A0B449A1B3462D9C811977D6">
-    <w:name w:val="6106ACB3A0B449A1B3462D9C811977D6"/>
-    <w:rsid w:val="00DE5DE0"/>
-  </w:style>
-  <w:style w:type="paragraph" w:customStyle="1" w:styleId="A56996E3C5B243FFB6DDF8985B01A3B0">
-    <w:name w:val="A56996E3C5B243FFB6DDF8985B01A3B0"/>
-    <w:rsid w:val="00DE5DE0"/>
-  </w:style>
-</w:styles>
-</file>
-
-<file path=word/glossary/webSettings.xml><?xml version="1.0" encoding="utf-8"?>
-<w:webSettings xmlns:mc="http://schemas.openxmlformats.org/markup-compatibility/2006" xmlns:r="http://schemas.openxmlformats.org/officeDocument/2006/relationships" xmlns:w="http://schemas.openxmlformats.org/wordprocessingml/2006/main" xmlns:w14="http://schemas.microsoft.com/office/word/2010/wordml" xmlns:w15="http://schemas.microsoft.com/office/word/2012/wordml" xmlns:w16cid="http://schemas.microsoft.com/office/word/2016/wordml/cid" xmlns:w16se="http://schemas.microsoft.com/office/word/2015/wordml/symex" mc:Ignorable="w14 w15 w16se w16cid">
-  <w:optimizeForBrowser/>
-  <w:allowPNG/>
-</w:webSettings>
-</file>
-
 <file path=word/theme/theme1.xml><?xml version="1.0" encoding="utf-8"?>
 <a:theme xmlns:a="http://schemas.openxmlformats.org/drawingml/2006/main" name="Tema do Office">
   <a:themeElements>
@@ -10861,7 +10732,7 @@
 </file>
 
 <file path=customXml/itemProps1.xml><?xml version="1.0" encoding="utf-8"?>
-<ds:datastoreItem xmlns:ds="http://schemas.openxmlformats.org/officeDocument/2006/customXml" ds:itemID="{DBC90E0A-04F3-46D1-A23A-3E3713859400}">
+<ds:datastoreItem xmlns:ds="http://schemas.openxmlformats.org/officeDocument/2006/customXml" ds:itemID="{F62FF523-0BA8-44CB-B2C7-D6AE01AE1577}">
   <ds:schemaRefs>
     <ds:schemaRef ds:uri="http://schemas.openxmlformats.org/officeDocument/2006/bibliography"/>
   </ds:schemaRefs>

</xml_diff>